<commit_message>
add info to course_work
</commit_message>
<xml_diff>
--- a/4 курс/7 сем/VMware/course_work.docx
+++ b/4 курс/7 сем/VMware/course_work.docx
@@ -124,7 +124,7 @@
           <w:szCs w:val="28"/>
         </w:rPr>
         <w:pict>
-          <v:rect id="_x0000_i1028" style="width:484.45pt;height:.75pt" o:hralign="center" o:hrstd="t" o:hr="t" fillcolor="#a0a0a0" stroked="f"/>
+          <v:rect id="_x0000_i1025" style="width:484.45pt;height:.75pt" o:hralign="center" o:hrstd="t" o:hr="t" fillcolor="#a0a0a0" stroked="f"/>
         </w:pict>
       </w:r>
     </w:p>
@@ -586,31 +586,7 @@
           <w:szCs w:val="28"/>
           <w:u w:val="single"/>
         </w:rPr>
-        <w:t>Громов А</w:t>
-      </w:r>
-      <w:r>
-        <w:rPr>
-          <w:rFonts w:eastAsia="Calibri" w:cs="Times New Roman"/>
-          <w:szCs w:val="28"/>
-          <w:u w:val="single"/>
-        </w:rPr>
-        <w:t>.А</w:t>
-      </w:r>
-      <w:r>
-        <w:rPr>
-          <w:rFonts w:eastAsia="Calibri" w:cs="Times New Roman"/>
-          <w:szCs w:val="28"/>
-          <w:u w:val="single"/>
-        </w:rPr>
-        <w:t>.</w:t>
-      </w:r>
-      <w:r>
-        <w:rPr>
-          <w:rFonts w:eastAsia="Calibri" w:cs="Times New Roman"/>
-          <w:szCs w:val="28"/>
-          <w:u w:val="single"/>
-        </w:rPr>
-        <w:t xml:space="preserve"> ИКТЗ - 83</w:t>
+        <w:t>Громов А.А. ИКТЗ - 83</w:t>
       </w:r>
       <w:r>
         <w:rPr>
@@ -2009,13 +1985,7 @@
         <w:ind w:firstLine="426"/>
       </w:pPr>
       <w:r>
-        <w:t>Познакомиться с</w:t>
-      </w:r>
-      <w:r>
-        <w:t xml:space="preserve"> типами систем </w:t>
-      </w:r>
-      <w:r>
-        <w:t>хранения данных</w:t>
+        <w:t>Познакомиться с типами систем хранения данных</w:t>
       </w:r>
       <w:r>
         <w:t xml:space="preserve"> </w:t>
@@ -2103,7 +2073,7 @@
         <w:ind w:firstLine="426"/>
       </w:pPr>
       <w:r>
-        <w:t xml:space="preserve">Подробно рассмотреть протоколы, используемые в </w:t>
+        <w:t xml:space="preserve">Подробнее рассказать про </w:t>
       </w:r>
       <w:r>
         <w:rPr>
@@ -2111,8 +2081,51 @@
         </w:rPr>
         <w:t>SAN</w:t>
       </w:r>
-      <w:r>
-        <w:t xml:space="preserve">. </w:t>
+    </w:p>
+    <w:p>
+      <w:pPr>
+        <w:ind w:firstLine="426"/>
+        <w:rPr>
+          <w:lang w:val="en-US"/>
+        </w:rPr>
+      </w:pPr>
+      <w:r>
+        <w:t xml:space="preserve">Провести сравнение </w:t>
+      </w:r>
+      <w:r>
+        <w:rPr>
+          <w:lang w:val="en-US"/>
+        </w:rPr>
+        <w:t>FC</w:t>
+      </w:r>
+      <w:r>
+        <w:t xml:space="preserve"> </w:t>
+      </w:r>
+      <w:r>
+        <w:t xml:space="preserve">и </w:t>
+      </w:r>
+      <w:r>
+        <w:rPr>
+          <w:lang w:val="en-US"/>
+        </w:rPr>
+        <w:t>ISCSI</w:t>
+      </w:r>
+    </w:p>
+    <w:p>
+      <w:pPr>
+        <w:ind w:firstLine="426"/>
+        <w:rPr>
+          <w:lang w:val="en-US"/>
+        </w:rPr>
+      </w:pPr>
+      <w:r>
+        <w:t xml:space="preserve">Рассказать про </w:t>
+      </w:r>
+      <w:r>
+        <w:rPr>
+          <w:lang w:val="en-US"/>
+        </w:rPr>
+        <w:t>NVME.</w:t>
       </w:r>
     </w:p>
     <w:p>
@@ -2162,19 +2175,7 @@
         <w:rPr>
           <w:b/>
         </w:rPr>
-        <w:t>С</w:t>
-      </w:r>
-      <w:r>
-        <w:rPr>
-          <w:b/>
-        </w:rPr>
-        <w:t>истемы хранения данны</w:t>
-      </w:r>
-      <w:r>
-        <w:rPr>
-          <w:b/>
-        </w:rPr>
-        <w:t>х.</w:t>
+        <w:t>Системы хранения данных.</w:t>
       </w:r>
     </w:p>
     <w:p>
@@ -2510,7 +2511,7 @@
               <w:ind w:firstLine="0"/>
             </w:pPr>
             <w:r>
-              <w:t>Максимальное количество поддерживаемых устройств /НВА</w:t>
+              <w:t>Защита от внешних помех</w:t>
             </w:r>
           </w:p>
         </w:tc>
@@ -2526,7 +2527,7 @@
               <w:jc w:val="center"/>
             </w:pPr>
             <w:r>
-              <w:t>15</w:t>
+              <w:t>Нет (медь)</w:t>
             </w:r>
           </w:p>
         </w:tc>
@@ -2542,7 +2543,7 @@
               <w:jc w:val="center"/>
             </w:pPr>
             <w:r>
-              <w:t>-</w:t>
+              <w:t>Нет (медь) / да (оптика)</w:t>
             </w:r>
           </w:p>
         </w:tc>
@@ -2558,7 +2559,7 @@
               <w:jc w:val="center"/>
             </w:pPr>
             <w:r>
-              <w:t>126</w:t>
+              <w:t>Да (оптика)</w:t>
             </w:r>
           </w:p>
         </w:tc>
@@ -2575,7 +2576,7 @@
               <w:ind w:firstLine="0"/>
             </w:pPr>
             <w:r>
-              <w:t>Защита от внешних помех</w:t>
+              <w:t>Уровень цен</w:t>
             </w:r>
           </w:p>
         </w:tc>
@@ -2591,7 +2592,7 @@
               <w:jc w:val="center"/>
             </w:pPr>
             <w:r>
-              <w:t>Нет (медь)</w:t>
+              <w:t>Низкий</w:t>
             </w:r>
           </w:p>
         </w:tc>
@@ -2607,7 +2608,7 @@
               <w:jc w:val="center"/>
             </w:pPr>
             <w:r>
-              <w:t>Нет (медь) / да (оптика)</w:t>
+              <w:t>Высокий</w:t>
             </w:r>
           </w:p>
         </w:tc>
@@ -2623,7 +2624,7 @@
               <w:jc w:val="center"/>
             </w:pPr>
             <w:r>
-              <w:t>Да (оптика)</w:t>
+              <w:t>Очень высокий</w:t>
             </w:r>
           </w:p>
         </w:tc>
@@ -2640,7 +2641,7 @@
               <w:ind w:firstLine="0"/>
             </w:pPr>
             <w:r>
-              <w:t>Уровень цен</w:t>
+              <w:t>Масштабируемость</w:t>
             </w:r>
           </w:p>
         </w:tc>
@@ -2656,7 +2657,7 @@
               <w:jc w:val="center"/>
             </w:pPr>
             <w:r>
-              <w:t>Низкий</w:t>
+              <w:t>Плохая</w:t>
             </w:r>
           </w:p>
         </w:tc>
@@ -2672,7 +2673,7 @@
               <w:jc w:val="center"/>
             </w:pPr>
             <w:r>
-              <w:t>Высокий</w:t>
+              <w:t>Хорошая</w:t>
             </w:r>
           </w:p>
         </w:tc>
@@ -2688,7 +2689,7 @@
               <w:jc w:val="center"/>
             </w:pPr>
             <w:r>
-              <w:t>Очень высокий</w:t>
+              <w:t>Очень хорошая</w:t>
             </w:r>
           </w:p>
         </w:tc>
@@ -2705,7 +2706,7 @@
               <w:ind w:firstLine="0"/>
             </w:pPr>
             <w:r>
-              <w:t>Масштабируемость</w:t>
+              <w:t>Максимальное расстояние до сервера</w:t>
             </w:r>
           </w:p>
         </w:tc>
@@ -2721,7 +2722,7 @@
               <w:jc w:val="center"/>
             </w:pPr>
             <w:r>
-              <w:t>Плохая</w:t>
+              <w:t>25м</w:t>
             </w:r>
           </w:p>
         </w:tc>
@@ -2737,7 +2738,7 @@
               <w:jc w:val="center"/>
             </w:pPr>
             <w:r>
-              <w:t>Хорошая</w:t>
+              <w:t>-</w:t>
             </w:r>
           </w:p>
         </w:tc>
@@ -2753,7 +2754,7 @@
               <w:jc w:val="center"/>
             </w:pPr>
             <w:r>
-              <w:t>Очень хорошая</w:t>
+              <w:t>10км</w:t>
             </w:r>
           </w:p>
         </w:tc>
@@ -2770,7 +2771,7 @@
               <w:ind w:firstLine="0"/>
             </w:pPr>
             <w:r>
-              <w:t>Максимальное расстояние до сервера</w:t>
+              <w:t>Основной используемый интерфейс</w:t>
             </w:r>
           </w:p>
         </w:tc>
@@ -2786,7 +2787,7 @@
               <w:jc w:val="center"/>
             </w:pPr>
             <w:r>
-              <w:t>25м</w:t>
+              <w:t>SCSI</w:t>
             </w:r>
           </w:p>
         </w:tc>
@@ -2802,7 +2803,7 @@
               <w:jc w:val="center"/>
             </w:pPr>
             <w:r>
-              <w:t>-</w:t>
+              <w:t>Ethernet</w:t>
             </w:r>
           </w:p>
         </w:tc>
@@ -2816,87 +2817,2255 @@
               <w:spacing w:line="276" w:lineRule="auto"/>
               <w:ind w:firstLine="0"/>
               <w:jc w:val="center"/>
-            </w:pPr>
-            <w:r>
-              <w:t>10км</w:t>
+              <w:rPr>
+                <w:lang w:val="en-US"/>
+              </w:rPr>
+            </w:pPr>
+            <w:r>
+              <w:t>FCP</w:t>
+            </w:r>
+            <w:r>
+              <w:t>/</w:t>
+            </w:r>
+            <w:r>
+              <w:rPr>
+                <w:lang w:val="en-US"/>
+              </w:rPr>
+              <w:t>ISCI</w:t>
+            </w:r>
+          </w:p>
+        </w:tc>
+      </w:tr>
+    </w:tbl>
+    <w:p>
+      <w:r>
+        <w:drawing>
+          <wp:inline distT="0" distB="0" distL="0" distR="0" wp14:anchorId="794E89EB" wp14:editId="75B7B5FB">
+            <wp:extent cx="3191320" cy="1571844"/>
+            <wp:effectExtent l="0" t="0" r="9525" b="9525"/>
+            <wp:docPr id="1" name="Рисунок 1"/>
+            <wp:cNvGraphicFramePr>
+              <a:graphicFrameLocks xmlns:a="http://schemas.openxmlformats.org/drawingml/2006/main" noChangeAspect="1"/>
+            </wp:cNvGraphicFramePr>
+            <a:graphic xmlns:a="http://schemas.openxmlformats.org/drawingml/2006/main">
+              <a:graphicData uri="http://schemas.openxmlformats.org/drawingml/2006/picture">
+                <pic:pic xmlns:pic="http://schemas.openxmlformats.org/drawingml/2006/picture">
+                  <pic:nvPicPr>
+                    <pic:cNvPr id="1" name=""/>
+                    <pic:cNvPicPr/>
+                  </pic:nvPicPr>
+                  <pic:blipFill>
+                    <a:blip r:embed="rId6"/>
+                    <a:stretch>
+                      <a:fillRect/>
+                    </a:stretch>
+                  </pic:blipFill>
+                  <pic:spPr>
+                    <a:xfrm>
+                      <a:off x="0" y="0"/>
+                      <a:ext cx="3191320" cy="1571844"/>
+                    </a:xfrm>
+                    <a:prstGeom prst="rect">
+                      <a:avLst/>
+                    </a:prstGeom>
+                  </pic:spPr>
+                </pic:pic>
+              </a:graphicData>
+            </a:graphic>
+          </wp:inline>
+        </w:drawing>
+      </w:r>
+    </w:p>
+    <w:p>
+      <w:pPr>
+        <w:rPr>
+          <w:lang w:val="en-US"/>
+        </w:rPr>
+      </w:pPr>
+      <w:r>
+        <w:t xml:space="preserve">Пример инфраструктуру </w:t>
+      </w:r>
+      <w:r>
+        <w:rPr>
+          <w:lang w:val="en-US"/>
+        </w:rPr>
+        <w:t>DAS</w:t>
+      </w:r>
+    </w:p>
+    <w:p>
+      <w:r>
+        <w:drawing>
+          <wp:inline distT="0" distB="0" distL="0" distR="0" wp14:anchorId="6E296136" wp14:editId="1D6FEA7D">
+            <wp:extent cx="4277322" cy="2905530"/>
+            <wp:effectExtent l="0" t="0" r="9525" b="0"/>
+            <wp:docPr id="2" name="Рисунок 2"/>
+            <wp:cNvGraphicFramePr>
+              <a:graphicFrameLocks xmlns:a="http://schemas.openxmlformats.org/drawingml/2006/main" noChangeAspect="1"/>
+            </wp:cNvGraphicFramePr>
+            <a:graphic xmlns:a="http://schemas.openxmlformats.org/drawingml/2006/main">
+              <a:graphicData uri="http://schemas.openxmlformats.org/drawingml/2006/picture">
+                <pic:pic xmlns:pic="http://schemas.openxmlformats.org/drawingml/2006/picture">
+                  <pic:nvPicPr>
+                    <pic:cNvPr id="1" name=""/>
+                    <pic:cNvPicPr/>
+                  </pic:nvPicPr>
+                  <pic:blipFill>
+                    <a:blip r:embed="rId7"/>
+                    <a:stretch>
+                      <a:fillRect/>
+                    </a:stretch>
+                  </pic:blipFill>
+                  <pic:spPr>
+                    <a:xfrm>
+                      <a:off x="0" y="0"/>
+                      <a:ext cx="4277322" cy="2905530"/>
+                    </a:xfrm>
+                    <a:prstGeom prst="rect">
+                      <a:avLst/>
+                    </a:prstGeom>
+                  </pic:spPr>
+                </pic:pic>
+              </a:graphicData>
+            </a:graphic>
+          </wp:inline>
+        </w:drawing>
+      </w:r>
+    </w:p>
+    <w:p>
+      <w:pPr>
+        <w:rPr>
+          <w:lang w:val="en-US"/>
+        </w:rPr>
+      </w:pPr>
+      <w:r>
+        <w:t xml:space="preserve">Пример инфраструктуры </w:t>
+      </w:r>
+      <w:r>
+        <w:rPr>
+          <w:lang w:val="en-US"/>
+        </w:rPr>
+        <w:t>NAS</w:t>
+      </w:r>
+    </w:p>
+    <w:p>
+      <w:pPr>
+        <w:rPr>
+          <w:lang w:val="en-US"/>
+        </w:rPr>
+      </w:pPr>
+    </w:p>
+    <w:p>
+      <w:pPr>
+        <w:rPr>
+          <w:lang w:val="en-US"/>
+        </w:rPr>
+      </w:pPr>
+      <w:r>
+        <w:rPr>
+          <w:lang w:val="en-US"/>
+        </w:rPr>
+        <w:drawing>
+          <wp:inline distT="0" distB="0" distL="0" distR="0" wp14:anchorId="51E39798" wp14:editId="3B19085F">
+            <wp:extent cx="4858428" cy="4210638"/>
+            <wp:effectExtent l="0" t="0" r="0" b="0"/>
+            <wp:docPr id="3" name="Рисунок 3"/>
+            <wp:cNvGraphicFramePr>
+              <a:graphicFrameLocks xmlns:a="http://schemas.openxmlformats.org/drawingml/2006/main" noChangeAspect="1"/>
+            </wp:cNvGraphicFramePr>
+            <a:graphic xmlns:a="http://schemas.openxmlformats.org/drawingml/2006/main">
+              <a:graphicData uri="http://schemas.openxmlformats.org/drawingml/2006/picture">
+                <pic:pic xmlns:pic="http://schemas.openxmlformats.org/drawingml/2006/picture">
+                  <pic:nvPicPr>
+                    <pic:cNvPr id="1" name=""/>
+                    <pic:cNvPicPr/>
+                  </pic:nvPicPr>
+                  <pic:blipFill>
+                    <a:blip r:embed="rId8"/>
+                    <a:stretch>
+                      <a:fillRect/>
+                    </a:stretch>
+                  </pic:blipFill>
+                  <pic:spPr>
+                    <a:xfrm>
+                      <a:off x="0" y="0"/>
+                      <a:ext cx="4858428" cy="4210638"/>
+                    </a:xfrm>
+                    <a:prstGeom prst="rect">
+                      <a:avLst/>
+                    </a:prstGeom>
+                  </pic:spPr>
+                </pic:pic>
+              </a:graphicData>
+            </a:graphic>
+          </wp:inline>
+        </w:drawing>
+      </w:r>
+    </w:p>
+    <w:p>
+      <w:pPr>
+        <w:rPr>
+          <w:lang w:val="en-US"/>
+        </w:rPr>
+      </w:pPr>
+      <w:r>
+        <w:t xml:space="preserve">Пример инфраструктуры </w:t>
+      </w:r>
+      <w:r>
+        <w:rPr>
+          <w:lang w:val="en-US"/>
+        </w:rPr>
+        <w:t>SAN</w:t>
+      </w:r>
+    </w:p>
+    <w:p>
+      <w:pPr>
+        <w:rPr>
+          <w:lang w:val="en-US"/>
+        </w:rPr>
+      </w:pPr>
+    </w:p>
+    <w:p>
+      <w:pPr>
+        <w:rPr>
+          <w:lang w:val="en-US"/>
+        </w:rPr>
+      </w:pPr>
+      <w:r>
+        <w:rPr>
+          <w:lang w:val="en-US"/>
+        </w:rPr>
+        <w:t>FC vs ISCSI</w:t>
+      </w:r>
+    </w:p>
+    <w:p>
+      <w:pPr>
+        <w:rPr>
+          <w:lang w:val="en-US"/>
+        </w:rPr>
+      </w:pPr>
+    </w:p>
+    <w:p>
+      <w:r>
+        <w:t xml:space="preserve">В данный момент существует 2 основных протокола передачи информации в </w:t>
+      </w:r>
+      <w:r>
+        <w:rPr>
+          <w:lang w:val="en-US"/>
+        </w:rPr>
+        <w:t>san</w:t>
+      </w:r>
+      <w:r>
+        <w:t>-</w:t>
+      </w:r>
+      <w:r>
+        <w:t>сетях:</w:t>
+      </w:r>
+    </w:p>
+    <w:p>
+      <w:pPr>
+        <w:pStyle w:val="a6"/>
+        <w:numPr>
+          <w:ilvl w:val="0"/>
+          <w:numId w:val="3"/>
+        </w:numPr>
+        <w:rPr>
+          <w:lang w:val="en-US"/>
+        </w:rPr>
+      </w:pPr>
+      <w:r>
+        <w:rPr>
+          <w:lang w:val="en-US"/>
+        </w:rPr>
+        <w:t>Fiber Channel Protocol(FCP)</w:t>
+      </w:r>
+    </w:p>
+    <w:p>
+      <w:pPr>
+        <w:pStyle w:val="a6"/>
+        <w:numPr>
+          <w:ilvl w:val="0"/>
+          <w:numId w:val="3"/>
+        </w:numPr>
+        <w:rPr>
+          <w:lang w:val="en-US"/>
+        </w:rPr>
+      </w:pPr>
+      <w:r>
+        <w:rPr>
+          <w:lang w:val="en-US"/>
+        </w:rPr>
+        <w:t>Internet Small Computer System Interface</w:t>
+      </w:r>
+      <w:r>
+        <w:rPr>
+          <w:lang w:val="en-US"/>
+        </w:rPr>
+        <w:t xml:space="preserve"> (ISCSI)</w:t>
+      </w:r>
+    </w:p>
+    <w:p>
+      <w:pPr>
+        <w:ind w:firstLine="0"/>
+        <w:rPr>
+          <w:lang w:val="en-US"/>
+        </w:rPr>
+      </w:pPr>
+      <w:r>
+        <w:rPr>
+          <w:lang w:val="en-US"/>
+        </w:rPr>
+        <w:t>FC-SAN</w:t>
+      </w:r>
+    </w:p>
+    <w:p>
+      <w:pPr>
+        <w:ind w:firstLine="0"/>
+      </w:pPr>
+      <w:proofErr w:type="spellStart"/>
+      <w:r>
+        <w:t>Fibre</w:t>
+      </w:r>
+      <w:proofErr w:type="spellEnd"/>
+      <w:r>
+        <w:t xml:space="preserve"> </w:t>
+      </w:r>
+      <w:proofErr w:type="spellStart"/>
+      <w:r>
+        <w:t>Channel</w:t>
+      </w:r>
+      <w:proofErr w:type="spellEnd"/>
+      <w:r>
+        <w:t xml:space="preserve"> — популярный протокол хранения, обеспечивающий низкие задержки и высокую пропускную способность за счёт своих архитектурных особенностей. </w:t>
+      </w:r>
+      <w:proofErr w:type="spellStart"/>
+      <w:r>
+        <w:t>Fibre</w:t>
+      </w:r>
+      <w:proofErr w:type="spellEnd"/>
+      <w:r>
+        <w:t xml:space="preserve"> </w:t>
+      </w:r>
+      <w:proofErr w:type="spellStart"/>
+      <w:r>
+        <w:t>Channel</w:t>
+      </w:r>
+      <w:proofErr w:type="spellEnd"/>
+      <w:r>
+        <w:t xml:space="preserve"> не требователен к ресурсам и отлично подходит для передачи большого объёма данных, так как все операции FC выполняются на стороне HBA, разгружая центральный процессор.</w:t>
+      </w:r>
+    </w:p>
+    <w:p>
+      <w:pPr>
+        <w:ind w:firstLine="0"/>
+      </w:pPr>
+    </w:p>
+    <w:p>
+      <w:pPr>
+        <w:ind w:firstLine="0"/>
+      </w:pPr>
+      <w:r>
+        <w:lastRenderedPageBreak/>
+        <w:t xml:space="preserve">Новые версии протокола </w:t>
+      </w:r>
+      <w:proofErr w:type="spellStart"/>
+      <w:r>
+        <w:t>Fibre</w:t>
+      </w:r>
+      <w:proofErr w:type="spellEnd"/>
+      <w:r>
+        <w:t xml:space="preserve"> </w:t>
+      </w:r>
+      <w:proofErr w:type="spellStart"/>
+      <w:r>
+        <w:t>Channel</w:t>
+      </w:r>
+      <w:proofErr w:type="spellEnd"/>
+      <w:r>
+        <w:t xml:space="preserve"> обратно совместимы с прошлыми редакциями, что открывает хорошие перспективы для модернизации и масштабирования. Например, если внедрять FC 32Гб/с, то всё ещё можно будет использовать FC 8Гб/с и 16Гб/с, т.е. можно поэтапно менять FC-коммутаторы и FC адаптеры.</w:t>
+      </w:r>
+    </w:p>
+    <w:p>
+      <w:pPr>
+        <w:ind w:firstLine="0"/>
+      </w:pPr>
+    </w:p>
+    <w:p>
+      <w:pPr>
+        <w:ind w:firstLine="0"/>
+      </w:pPr>
+      <w:r>
+        <w:t>В ближайшее время FC будет обновлён до 64Гб/с и 128Гб/с (уже сейчас есть коммутаторы, поддерживающие агрегацию 4-х портов 32Гб/с в один канал 128Гб/</w:t>
+      </w:r>
+      <w:r>
+        <w:t>с для соединения коммутаторов).</w:t>
+      </w:r>
+    </w:p>
+    <w:p>
+      <w:pPr>
+        <w:ind w:firstLine="0"/>
+      </w:pPr>
+      <w:r>
+        <w:t xml:space="preserve">Простота настройки и удобство в администрировании позволили FC стать одним из наиболее распространенных протоколов хранения. Большинство администраторов SAN-сетей во всем мире знает, как он устроен и какие преимущества обеспечивает при решении различных задач. При этом FC всё ещё сложнее, чем </w:t>
+      </w:r>
+      <w:proofErr w:type="spellStart"/>
+      <w:r>
+        <w:t>Ethernet</w:t>
+      </w:r>
+      <w:proofErr w:type="spellEnd"/>
+      <w:r>
+        <w:t>, хотя и обладает большим количеством средств управления и мониторинга.</w:t>
+      </w:r>
+    </w:p>
+    <w:tbl>
+      <w:tblPr>
+        <w:tblStyle w:val="a7"/>
+        <w:tblW w:w="0" w:type="auto"/>
+        <w:tblLook w:val="04A0" w:firstRow="1" w:lastRow="0" w:firstColumn="1" w:lastColumn="0" w:noHBand="0" w:noVBand="1"/>
+      </w:tblPr>
+      <w:tblGrid>
+        <w:gridCol w:w="1790"/>
+        <w:gridCol w:w="1749"/>
+        <w:gridCol w:w="1772"/>
+        <w:gridCol w:w="1559"/>
+      </w:tblGrid>
+      <w:tr>
+        <w:tc>
+          <w:tcPr>
+            <w:tcW w:w="1790" w:type="dxa"/>
+            <w:vAlign w:val="center"/>
+          </w:tcPr>
+          <w:p>
+            <w:pPr>
+              <w:spacing w:line="240" w:lineRule="auto"/>
+              <w:ind w:firstLine="0"/>
+              <w:jc w:val="center"/>
+            </w:pPr>
+            <w:r>
+              <w:t>Название</w:t>
+            </w:r>
+          </w:p>
+        </w:tc>
+        <w:tc>
+          <w:tcPr>
+            <w:tcW w:w="1749" w:type="dxa"/>
+          </w:tcPr>
+          <w:p>
+            <w:pPr>
+              <w:spacing w:line="240" w:lineRule="auto"/>
+              <w:ind w:firstLine="0"/>
+              <w:jc w:val="center"/>
+            </w:pPr>
+            <w:r>
+              <w:t xml:space="preserve">Скорость линии, </w:t>
+            </w:r>
+            <w:proofErr w:type="spellStart"/>
+            <w:r>
+              <w:t>Гбод</w:t>
+            </w:r>
+            <w:proofErr w:type="spellEnd"/>
+            <w:r>
+              <w:t xml:space="preserve"> </w:t>
+            </w:r>
+          </w:p>
+        </w:tc>
+        <w:tc>
+          <w:tcPr>
+            <w:tcW w:w="1772" w:type="dxa"/>
+            <w:vAlign w:val="center"/>
+          </w:tcPr>
+          <w:p>
+            <w:pPr>
+              <w:spacing w:line="240" w:lineRule="auto"/>
+              <w:ind w:firstLine="0"/>
+              <w:jc w:val="center"/>
+            </w:pPr>
+            <w:r>
+              <w:t>Пропускная способность, Мбайт/с</w:t>
+            </w:r>
+          </w:p>
+        </w:tc>
+        <w:tc>
+          <w:tcPr>
+            <w:tcW w:w="1559" w:type="dxa"/>
+            <w:vAlign w:val="center"/>
+          </w:tcPr>
+          <w:p>
+            <w:pPr>
+              <w:spacing w:line="240" w:lineRule="auto"/>
+              <w:ind w:firstLine="0"/>
+              <w:jc w:val="center"/>
+            </w:pPr>
+            <w:r>
+              <w:t>Год</w:t>
             </w:r>
           </w:p>
         </w:tc>
       </w:tr>
       <w:tr>
-        <w:tc>
-          <w:tcPr>
-            <w:tcW w:w="2972" w:type="dxa"/>
+        <w:trPr>
+          <w:trHeight w:hRule="exact" w:val="567"/>
+        </w:trPr>
+        <w:tc>
+          <w:tcPr>
+            <w:tcW w:w="0" w:type="auto"/>
             <w:vAlign w:val="center"/>
-          </w:tcPr>
-          <w:p>
-            <w:pPr>
-              <w:spacing w:line="276" w:lineRule="auto"/>
-              <w:ind w:firstLine="0"/>
-            </w:pPr>
-            <w:r>
-              <w:t>Основной используемый интерфейс</w:t>
-            </w:r>
-          </w:p>
-        </w:tc>
-        <w:tc>
-          <w:tcPr>
-            <w:tcW w:w="2126" w:type="dxa"/>
+            <w:hideMark/>
+          </w:tcPr>
+          <w:p>
+            <w:pPr>
+              <w:spacing w:before="240" w:after="240" w:line="240" w:lineRule="auto"/>
+              <w:ind w:firstLine="0"/>
+              <w:jc w:val="center"/>
+              <w:rPr>
+                <w:rFonts w:ascii="Arial" w:eastAsia="Times New Roman" w:hAnsi="Arial" w:cs="Arial"/>
+                <w:color w:val="202122"/>
+                <w:sz w:val="21"/>
+                <w:szCs w:val="21"/>
+              </w:rPr>
+            </w:pPr>
+            <w:r>
+              <w:rPr>
+                <w:rFonts w:ascii="Arial" w:hAnsi="Arial" w:cs="Arial"/>
+                <w:color w:val="202122"/>
+                <w:sz w:val="21"/>
+                <w:szCs w:val="21"/>
+              </w:rPr>
+              <w:t>1GFC</w:t>
+            </w:r>
+          </w:p>
+        </w:tc>
+        <w:tc>
+          <w:tcPr>
+            <w:tcW w:w="1749" w:type="dxa"/>
+          </w:tcPr>
+          <w:p>
+            <w:pPr>
+              <w:spacing w:before="240" w:after="240" w:line="240" w:lineRule="auto"/>
+              <w:ind w:firstLine="0"/>
+              <w:jc w:val="center"/>
+              <w:rPr>
+                <w:rFonts w:ascii="Arial" w:hAnsi="Arial" w:cs="Arial"/>
+                <w:color w:val="202122"/>
+                <w:sz w:val="21"/>
+                <w:szCs w:val="21"/>
+              </w:rPr>
+            </w:pPr>
+            <w:r>
+              <w:rPr>
+                <w:rFonts w:ascii="Arial" w:hAnsi="Arial" w:cs="Arial"/>
+                <w:color w:val="202122"/>
+                <w:sz w:val="21"/>
+                <w:szCs w:val="21"/>
+              </w:rPr>
+              <w:t>1</w:t>
+            </w:r>
+          </w:p>
+        </w:tc>
+        <w:tc>
+          <w:tcPr>
+            <w:tcW w:w="1772" w:type="dxa"/>
             <w:vAlign w:val="center"/>
-          </w:tcPr>
-          <w:p>
-            <w:pPr>
-              <w:spacing w:line="276" w:lineRule="auto"/>
-              <w:ind w:firstLine="0"/>
-              <w:jc w:val="center"/>
-            </w:pPr>
-            <w:r>
-              <w:t>SCSI</w:t>
-            </w:r>
-          </w:p>
-        </w:tc>
-        <w:tc>
-          <w:tcPr>
-            <w:tcW w:w="2127" w:type="dxa"/>
+            <w:hideMark/>
+          </w:tcPr>
+          <w:p>
+            <w:pPr>
+              <w:spacing w:before="240" w:after="240" w:line="240" w:lineRule="auto"/>
+              <w:ind w:firstLine="0"/>
+              <w:jc w:val="center"/>
+              <w:rPr>
+                <w:rFonts w:ascii="Arial" w:hAnsi="Arial" w:cs="Arial"/>
+                <w:color w:val="202122"/>
+                <w:sz w:val="21"/>
+                <w:szCs w:val="21"/>
+              </w:rPr>
+            </w:pPr>
+            <w:r>
+              <w:rPr>
+                <w:rFonts w:ascii="Arial" w:hAnsi="Arial" w:cs="Arial"/>
+                <w:color w:val="202122"/>
+                <w:sz w:val="21"/>
+                <w:szCs w:val="21"/>
+              </w:rPr>
+              <w:t>100</w:t>
+            </w:r>
+          </w:p>
+        </w:tc>
+        <w:tc>
+          <w:tcPr>
+            <w:tcW w:w="1559" w:type="dxa"/>
             <w:vAlign w:val="center"/>
-          </w:tcPr>
-          <w:p>
-            <w:pPr>
-              <w:spacing w:line="276" w:lineRule="auto"/>
-              <w:ind w:firstLine="0"/>
-              <w:jc w:val="center"/>
-            </w:pPr>
-            <w:r>
-              <w:t>Ethernet</w:t>
-            </w:r>
-          </w:p>
-        </w:tc>
-        <w:tc>
-          <w:tcPr>
-            <w:tcW w:w="2120" w:type="dxa"/>
+            <w:hideMark/>
+          </w:tcPr>
+          <w:p>
+            <w:pPr>
+              <w:spacing w:before="240" w:after="240" w:line="240" w:lineRule="auto"/>
+              <w:ind w:firstLine="0"/>
+              <w:jc w:val="center"/>
+              <w:rPr>
+                <w:rFonts w:ascii="Arial" w:hAnsi="Arial" w:cs="Arial"/>
+                <w:color w:val="202122"/>
+                <w:sz w:val="21"/>
+                <w:szCs w:val="21"/>
+              </w:rPr>
+            </w:pPr>
+            <w:r>
+              <w:rPr>
+                <w:rFonts w:ascii="Arial" w:hAnsi="Arial" w:cs="Arial"/>
+                <w:color w:val="202122"/>
+                <w:sz w:val="21"/>
+                <w:szCs w:val="21"/>
+              </w:rPr>
+              <w:t>1997</w:t>
+            </w:r>
+          </w:p>
+        </w:tc>
+      </w:tr>
+      <w:tr>
+        <w:trPr>
+          <w:trHeight w:hRule="exact" w:val="567"/>
+        </w:trPr>
+        <w:tc>
+          <w:tcPr>
+            <w:tcW w:w="0" w:type="auto"/>
             <w:vAlign w:val="center"/>
-          </w:tcPr>
-          <w:p>
-            <w:pPr>
-              <w:spacing w:line="276" w:lineRule="auto"/>
-              <w:ind w:firstLine="0"/>
-              <w:jc w:val="center"/>
-            </w:pPr>
-            <w:r>
-              <w:t>FCP</w:t>
+            <w:hideMark/>
+          </w:tcPr>
+          <w:p>
+            <w:pPr>
+              <w:spacing w:before="240" w:after="240" w:line="240" w:lineRule="auto"/>
+              <w:ind w:firstLine="0"/>
+              <w:jc w:val="center"/>
+              <w:rPr>
+                <w:rFonts w:ascii="Arial" w:hAnsi="Arial" w:cs="Arial"/>
+                <w:color w:val="202122"/>
+                <w:sz w:val="21"/>
+                <w:szCs w:val="21"/>
+              </w:rPr>
+            </w:pPr>
+            <w:r>
+              <w:rPr>
+                <w:rFonts w:ascii="Arial" w:hAnsi="Arial" w:cs="Arial"/>
+                <w:color w:val="202122"/>
+                <w:sz w:val="21"/>
+                <w:szCs w:val="21"/>
+              </w:rPr>
+              <w:t>2GFC</w:t>
+            </w:r>
+          </w:p>
+        </w:tc>
+        <w:tc>
+          <w:tcPr>
+            <w:tcW w:w="1749" w:type="dxa"/>
+          </w:tcPr>
+          <w:p>
+            <w:pPr>
+              <w:spacing w:before="240" w:after="240" w:line="240" w:lineRule="auto"/>
+              <w:ind w:firstLine="0"/>
+              <w:jc w:val="center"/>
+              <w:rPr>
+                <w:rFonts w:ascii="Arial" w:hAnsi="Arial" w:cs="Arial"/>
+                <w:color w:val="202122"/>
+                <w:sz w:val="21"/>
+                <w:szCs w:val="21"/>
+              </w:rPr>
+            </w:pPr>
+            <w:r>
+              <w:rPr>
+                <w:rFonts w:ascii="Arial" w:hAnsi="Arial" w:cs="Arial"/>
+                <w:color w:val="202122"/>
+                <w:sz w:val="21"/>
+                <w:szCs w:val="21"/>
+              </w:rPr>
+              <w:t>2</w:t>
+            </w:r>
+          </w:p>
+        </w:tc>
+        <w:tc>
+          <w:tcPr>
+            <w:tcW w:w="1772" w:type="dxa"/>
+            <w:vAlign w:val="center"/>
+            <w:hideMark/>
+          </w:tcPr>
+          <w:p>
+            <w:pPr>
+              <w:spacing w:before="240" w:after="240" w:line="240" w:lineRule="auto"/>
+              <w:ind w:firstLine="0"/>
+              <w:jc w:val="center"/>
+              <w:rPr>
+                <w:rFonts w:ascii="Arial" w:hAnsi="Arial" w:cs="Arial"/>
+                <w:color w:val="202122"/>
+                <w:sz w:val="21"/>
+                <w:szCs w:val="21"/>
+              </w:rPr>
+            </w:pPr>
+            <w:r>
+              <w:rPr>
+                <w:rFonts w:ascii="Arial" w:hAnsi="Arial" w:cs="Arial"/>
+                <w:color w:val="202122"/>
+                <w:sz w:val="21"/>
+                <w:szCs w:val="21"/>
+              </w:rPr>
+              <w:t>200</w:t>
+            </w:r>
+          </w:p>
+        </w:tc>
+        <w:tc>
+          <w:tcPr>
+            <w:tcW w:w="1559" w:type="dxa"/>
+            <w:vAlign w:val="center"/>
+            <w:hideMark/>
+          </w:tcPr>
+          <w:p>
+            <w:pPr>
+              <w:spacing w:before="240" w:after="240" w:line="240" w:lineRule="auto"/>
+              <w:ind w:firstLine="0"/>
+              <w:jc w:val="center"/>
+              <w:rPr>
+                <w:rFonts w:ascii="Arial" w:hAnsi="Arial" w:cs="Arial"/>
+                <w:color w:val="202122"/>
+                <w:sz w:val="21"/>
+                <w:szCs w:val="21"/>
+              </w:rPr>
+            </w:pPr>
+            <w:r>
+              <w:rPr>
+                <w:rFonts w:ascii="Arial" w:hAnsi="Arial" w:cs="Arial"/>
+                <w:color w:val="202122"/>
+                <w:sz w:val="21"/>
+                <w:szCs w:val="21"/>
+              </w:rPr>
+              <w:t>2001</w:t>
+            </w:r>
+          </w:p>
+        </w:tc>
+      </w:tr>
+      <w:tr>
+        <w:trPr>
+          <w:trHeight w:hRule="exact" w:val="567"/>
+        </w:trPr>
+        <w:tc>
+          <w:tcPr>
+            <w:tcW w:w="0" w:type="auto"/>
+            <w:vAlign w:val="center"/>
+            <w:hideMark/>
+          </w:tcPr>
+          <w:p>
+            <w:pPr>
+              <w:spacing w:before="240" w:after="240" w:line="240" w:lineRule="auto"/>
+              <w:ind w:firstLine="0"/>
+              <w:jc w:val="center"/>
+              <w:rPr>
+                <w:rFonts w:ascii="Arial" w:hAnsi="Arial" w:cs="Arial"/>
+                <w:color w:val="202122"/>
+                <w:sz w:val="21"/>
+                <w:szCs w:val="21"/>
+              </w:rPr>
+            </w:pPr>
+            <w:r>
+              <w:rPr>
+                <w:rFonts w:ascii="Arial" w:hAnsi="Arial" w:cs="Arial"/>
+                <w:color w:val="202122"/>
+                <w:sz w:val="21"/>
+                <w:szCs w:val="21"/>
+              </w:rPr>
+              <w:t>4GFC</w:t>
+            </w:r>
+          </w:p>
+        </w:tc>
+        <w:tc>
+          <w:tcPr>
+            <w:tcW w:w="1749" w:type="dxa"/>
+          </w:tcPr>
+          <w:p>
+            <w:pPr>
+              <w:spacing w:before="240" w:after="240" w:line="240" w:lineRule="auto"/>
+              <w:ind w:firstLine="0"/>
+              <w:jc w:val="center"/>
+              <w:rPr>
+                <w:rFonts w:ascii="Arial" w:hAnsi="Arial" w:cs="Arial"/>
+                <w:color w:val="202122"/>
+                <w:sz w:val="21"/>
+                <w:szCs w:val="21"/>
+              </w:rPr>
+            </w:pPr>
+            <w:r>
+              <w:rPr>
+                <w:rFonts w:ascii="Arial" w:hAnsi="Arial" w:cs="Arial"/>
+                <w:color w:val="202122"/>
+                <w:sz w:val="21"/>
+                <w:szCs w:val="21"/>
+              </w:rPr>
+              <w:t>4</w:t>
+            </w:r>
+          </w:p>
+        </w:tc>
+        <w:tc>
+          <w:tcPr>
+            <w:tcW w:w="1772" w:type="dxa"/>
+            <w:vAlign w:val="center"/>
+            <w:hideMark/>
+          </w:tcPr>
+          <w:p>
+            <w:pPr>
+              <w:spacing w:before="240" w:after="240" w:line="240" w:lineRule="auto"/>
+              <w:ind w:firstLine="0"/>
+              <w:jc w:val="center"/>
+              <w:rPr>
+                <w:rFonts w:ascii="Arial" w:hAnsi="Arial" w:cs="Arial"/>
+                <w:color w:val="202122"/>
+                <w:sz w:val="21"/>
+                <w:szCs w:val="21"/>
+              </w:rPr>
+            </w:pPr>
+            <w:r>
+              <w:rPr>
+                <w:rFonts w:ascii="Arial" w:hAnsi="Arial" w:cs="Arial"/>
+                <w:color w:val="202122"/>
+                <w:sz w:val="21"/>
+                <w:szCs w:val="21"/>
+              </w:rPr>
+              <w:t>400</w:t>
+            </w:r>
+          </w:p>
+        </w:tc>
+        <w:tc>
+          <w:tcPr>
+            <w:tcW w:w="1559" w:type="dxa"/>
+            <w:vAlign w:val="center"/>
+            <w:hideMark/>
+          </w:tcPr>
+          <w:p>
+            <w:pPr>
+              <w:spacing w:before="240" w:after="240" w:line="240" w:lineRule="auto"/>
+              <w:ind w:firstLine="0"/>
+              <w:jc w:val="center"/>
+              <w:rPr>
+                <w:rFonts w:ascii="Arial" w:hAnsi="Arial" w:cs="Arial"/>
+                <w:color w:val="202122"/>
+                <w:sz w:val="21"/>
+                <w:szCs w:val="21"/>
+              </w:rPr>
+            </w:pPr>
+            <w:r>
+              <w:rPr>
+                <w:rFonts w:ascii="Arial" w:hAnsi="Arial" w:cs="Arial"/>
+                <w:color w:val="202122"/>
+                <w:sz w:val="21"/>
+                <w:szCs w:val="21"/>
+              </w:rPr>
+              <w:t>2004</w:t>
+            </w:r>
+          </w:p>
+        </w:tc>
+      </w:tr>
+      <w:tr>
+        <w:trPr>
+          <w:trHeight w:hRule="exact" w:val="567"/>
+        </w:trPr>
+        <w:tc>
+          <w:tcPr>
+            <w:tcW w:w="0" w:type="auto"/>
+            <w:vAlign w:val="center"/>
+            <w:hideMark/>
+          </w:tcPr>
+          <w:p>
+            <w:pPr>
+              <w:spacing w:before="240" w:after="240" w:line="240" w:lineRule="auto"/>
+              <w:ind w:firstLine="0"/>
+              <w:jc w:val="center"/>
+              <w:rPr>
+                <w:rFonts w:ascii="Arial" w:hAnsi="Arial" w:cs="Arial"/>
+                <w:color w:val="202122"/>
+                <w:sz w:val="21"/>
+                <w:szCs w:val="21"/>
+              </w:rPr>
+            </w:pPr>
+            <w:r>
+              <w:rPr>
+                <w:rFonts w:ascii="Arial" w:hAnsi="Arial" w:cs="Arial"/>
+                <w:color w:val="202122"/>
+                <w:sz w:val="21"/>
+                <w:szCs w:val="21"/>
+              </w:rPr>
+              <w:t>8GFC</w:t>
+            </w:r>
+          </w:p>
+        </w:tc>
+        <w:tc>
+          <w:tcPr>
+            <w:tcW w:w="1749" w:type="dxa"/>
+          </w:tcPr>
+          <w:p>
+            <w:pPr>
+              <w:spacing w:before="240" w:after="240" w:line="240" w:lineRule="auto"/>
+              <w:ind w:firstLine="0"/>
+              <w:jc w:val="center"/>
+              <w:rPr>
+                <w:rFonts w:ascii="Arial" w:hAnsi="Arial" w:cs="Arial"/>
+                <w:color w:val="202122"/>
+                <w:sz w:val="21"/>
+                <w:szCs w:val="21"/>
+              </w:rPr>
+            </w:pPr>
+            <w:r>
+              <w:rPr>
+                <w:rFonts w:ascii="Arial" w:hAnsi="Arial" w:cs="Arial"/>
+                <w:color w:val="202122"/>
+                <w:sz w:val="21"/>
+                <w:szCs w:val="21"/>
+              </w:rPr>
+              <w:t>8</w:t>
+            </w:r>
+          </w:p>
+        </w:tc>
+        <w:tc>
+          <w:tcPr>
+            <w:tcW w:w="1772" w:type="dxa"/>
+            <w:vAlign w:val="center"/>
+            <w:hideMark/>
+          </w:tcPr>
+          <w:p>
+            <w:pPr>
+              <w:spacing w:before="240" w:after="240" w:line="240" w:lineRule="auto"/>
+              <w:ind w:firstLine="0"/>
+              <w:jc w:val="center"/>
+              <w:rPr>
+                <w:rFonts w:ascii="Arial" w:hAnsi="Arial" w:cs="Arial"/>
+                <w:color w:val="202122"/>
+                <w:sz w:val="21"/>
+                <w:szCs w:val="21"/>
+              </w:rPr>
+            </w:pPr>
+            <w:r>
+              <w:rPr>
+                <w:rFonts w:ascii="Arial" w:hAnsi="Arial" w:cs="Arial"/>
+                <w:color w:val="202122"/>
+                <w:sz w:val="21"/>
+                <w:szCs w:val="21"/>
+              </w:rPr>
+              <w:t>800</w:t>
+            </w:r>
+          </w:p>
+        </w:tc>
+        <w:tc>
+          <w:tcPr>
+            <w:tcW w:w="1559" w:type="dxa"/>
+            <w:vAlign w:val="center"/>
+            <w:hideMark/>
+          </w:tcPr>
+          <w:p>
+            <w:pPr>
+              <w:spacing w:before="240" w:after="240" w:line="240" w:lineRule="auto"/>
+              <w:ind w:firstLine="0"/>
+              <w:jc w:val="center"/>
+              <w:rPr>
+                <w:rFonts w:ascii="Arial" w:hAnsi="Arial" w:cs="Arial"/>
+                <w:color w:val="202122"/>
+                <w:sz w:val="21"/>
+                <w:szCs w:val="21"/>
+              </w:rPr>
+            </w:pPr>
+            <w:r>
+              <w:rPr>
+                <w:rFonts w:ascii="Arial" w:hAnsi="Arial" w:cs="Arial"/>
+                <w:color w:val="202122"/>
+                <w:sz w:val="21"/>
+                <w:szCs w:val="21"/>
+              </w:rPr>
+              <w:t>2005</w:t>
+            </w:r>
+          </w:p>
+        </w:tc>
+      </w:tr>
+      <w:tr>
+        <w:trPr>
+          <w:trHeight w:hRule="exact" w:val="567"/>
+        </w:trPr>
+        <w:tc>
+          <w:tcPr>
+            <w:tcW w:w="0" w:type="auto"/>
+            <w:vAlign w:val="center"/>
+            <w:hideMark/>
+          </w:tcPr>
+          <w:p>
+            <w:pPr>
+              <w:spacing w:before="240" w:after="240" w:line="240" w:lineRule="auto"/>
+              <w:ind w:firstLine="0"/>
+              <w:jc w:val="center"/>
+              <w:rPr>
+                <w:rFonts w:ascii="Arial" w:hAnsi="Arial" w:cs="Arial"/>
+                <w:color w:val="202122"/>
+                <w:sz w:val="21"/>
+                <w:szCs w:val="21"/>
+              </w:rPr>
+            </w:pPr>
+            <w:r>
+              <w:rPr>
+                <w:rFonts w:ascii="Arial" w:hAnsi="Arial" w:cs="Arial"/>
+                <w:color w:val="202122"/>
+                <w:sz w:val="21"/>
+                <w:szCs w:val="21"/>
+              </w:rPr>
+              <w:t>10GFC</w:t>
+            </w:r>
+          </w:p>
+        </w:tc>
+        <w:tc>
+          <w:tcPr>
+            <w:tcW w:w="1749" w:type="dxa"/>
+          </w:tcPr>
+          <w:p>
+            <w:pPr>
+              <w:spacing w:before="240" w:after="240" w:line="240" w:lineRule="auto"/>
+              <w:ind w:firstLine="0"/>
+              <w:jc w:val="center"/>
+              <w:rPr>
+                <w:rFonts w:ascii="Arial" w:hAnsi="Arial" w:cs="Arial"/>
+                <w:color w:val="202122"/>
+                <w:sz w:val="21"/>
+                <w:szCs w:val="21"/>
+              </w:rPr>
+            </w:pPr>
+            <w:r>
+              <w:rPr>
+                <w:rFonts w:ascii="Arial" w:hAnsi="Arial" w:cs="Arial"/>
+                <w:color w:val="202122"/>
+                <w:sz w:val="21"/>
+                <w:szCs w:val="21"/>
+              </w:rPr>
+              <w:t>10</w:t>
+            </w:r>
+          </w:p>
+        </w:tc>
+        <w:tc>
+          <w:tcPr>
+            <w:tcW w:w="1772" w:type="dxa"/>
+            <w:vAlign w:val="center"/>
+            <w:hideMark/>
+          </w:tcPr>
+          <w:p>
+            <w:pPr>
+              <w:spacing w:before="240" w:after="240" w:line="240" w:lineRule="auto"/>
+              <w:ind w:firstLine="0"/>
+              <w:jc w:val="center"/>
+              <w:rPr>
+                <w:rFonts w:ascii="Arial" w:hAnsi="Arial" w:cs="Arial"/>
+                <w:color w:val="202122"/>
+                <w:sz w:val="21"/>
+                <w:szCs w:val="21"/>
+              </w:rPr>
+            </w:pPr>
+            <w:r>
+              <w:rPr>
+                <w:rFonts w:ascii="Arial" w:hAnsi="Arial" w:cs="Arial"/>
+                <w:color w:val="202122"/>
+                <w:sz w:val="21"/>
+                <w:szCs w:val="21"/>
+              </w:rPr>
+              <w:t>1,200</w:t>
+            </w:r>
+          </w:p>
+        </w:tc>
+        <w:tc>
+          <w:tcPr>
+            <w:tcW w:w="1559" w:type="dxa"/>
+            <w:vAlign w:val="center"/>
+            <w:hideMark/>
+          </w:tcPr>
+          <w:p>
+            <w:pPr>
+              <w:spacing w:before="240" w:after="240" w:line="240" w:lineRule="auto"/>
+              <w:ind w:firstLine="0"/>
+              <w:jc w:val="center"/>
+              <w:rPr>
+                <w:rFonts w:ascii="Arial" w:hAnsi="Arial" w:cs="Arial"/>
+                <w:color w:val="202122"/>
+                <w:sz w:val="21"/>
+                <w:szCs w:val="21"/>
+              </w:rPr>
+            </w:pPr>
+            <w:r>
+              <w:rPr>
+                <w:rFonts w:ascii="Arial" w:hAnsi="Arial" w:cs="Arial"/>
+                <w:color w:val="202122"/>
+                <w:sz w:val="21"/>
+                <w:szCs w:val="21"/>
+              </w:rPr>
+              <w:t>2008</w:t>
+            </w:r>
+          </w:p>
+        </w:tc>
+      </w:tr>
+      <w:tr>
+        <w:trPr>
+          <w:trHeight w:hRule="exact" w:val="567"/>
+        </w:trPr>
+        <w:tc>
+          <w:tcPr>
+            <w:tcW w:w="0" w:type="auto"/>
+            <w:vAlign w:val="center"/>
+            <w:hideMark/>
+          </w:tcPr>
+          <w:p>
+            <w:pPr>
+              <w:spacing w:before="240" w:after="240" w:line="240" w:lineRule="auto"/>
+              <w:ind w:firstLine="0"/>
+              <w:jc w:val="center"/>
+              <w:rPr>
+                <w:rFonts w:ascii="Arial" w:hAnsi="Arial" w:cs="Arial"/>
+                <w:color w:val="202122"/>
+                <w:sz w:val="21"/>
+                <w:szCs w:val="21"/>
+              </w:rPr>
+            </w:pPr>
+            <w:r>
+              <w:rPr>
+                <w:rFonts w:ascii="Arial" w:hAnsi="Arial" w:cs="Arial"/>
+                <w:color w:val="202122"/>
+                <w:sz w:val="21"/>
+                <w:szCs w:val="21"/>
+              </w:rPr>
+              <w:t>16GFC</w:t>
+            </w:r>
+          </w:p>
+        </w:tc>
+        <w:tc>
+          <w:tcPr>
+            <w:tcW w:w="1749" w:type="dxa"/>
+          </w:tcPr>
+          <w:p>
+            <w:pPr>
+              <w:spacing w:before="240" w:after="240" w:line="240" w:lineRule="auto"/>
+              <w:ind w:firstLine="0"/>
+              <w:jc w:val="center"/>
+              <w:rPr>
+                <w:rFonts w:ascii="Arial" w:hAnsi="Arial" w:cs="Arial"/>
+                <w:color w:val="202122"/>
+                <w:sz w:val="21"/>
+                <w:szCs w:val="21"/>
+              </w:rPr>
+            </w:pPr>
+            <w:r>
+              <w:rPr>
+                <w:rFonts w:ascii="Arial" w:hAnsi="Arial" w:cs="Arial"/>
+                <w:color w:val="202122"/>
+                <w:sz w:val="21"/>
+                <w:szCs w:val="21"/>
+              </w:rPr>
+              <w:t>14</w:t>
+            </w:r>
+          </w:p>
+        </w:tc>
+        <w:tc>
+          <w:tcPr>
+            <w:tcW w:w="1772" w:type="dxa"/>
+            <w:vAlign w:val="center"/>
+            <w:hideMark/>
+          </w:tcPr>
+          <w:p>
+            <w:pPr>
+              <w:spacing w:before="240" w:after="240" w:line="240" w:lineRule="auto"/>
+              <w:ind w:firstLine="0"/>
+              <w:jc w:val="center"/>
+              <w:rPr>
+                <w:rFonts w:ascii="Arial" w:hAnsi="Arial" w:cs="Arial"/>
+                <w:color w:val="202122"/>
+                <w:sz w:val="21"/>
+                <w:szCs w:val="21"/>
+              </w:rPr>
+            </w:pPr>
+            <w:r>
+              <w:rPr>
+                <w:rFonts w:ascii="Arial" w:hAnsi="Arial" w:cs="Arial"/>
+                <w:color w:val="202122"/>
+                <w:sz w:val="21"/>
+                <w:szCs w:val="21"/>
+              </w:rPr>
+              <w:t>1,600</w:t>
+            </w:r>
+          </w:p>
+        </w:tc>
+        <w:tc>
+          <w:tcPr>
+            <w:tcW w:w="1559" w:type="dxa"/>
+            <w:vAlign w:val="center"/>
+            <w:hideMark/>
+          </w:tcPr>
+          <w:p>
+            <w:pPr>
+              <w:spacing w:before="240" w:after="240" w:line="240" w:lineRule="auto"/>
+              <w:ind w:firstLine="0"/>
+              <w:jc w:val="center"/>
+              <w:rPr>
+                <w:rFonts w:ascii="Arial" w:hAnsi="Arial" w:cs="Arial"/>
+                <w:color w:val="202122"/>
+                <w:sz w:val="21"/>
+                <w:szCs w:val="21"/>
+              </w:rPr>
+            </w:pPr>
+            <w:r>
+              <w:rPr>
+                <w:rFonts w:ascii="Arial" w:hAnsi="Arial" w:cs="Arial"/>
+                <w:color w:val="202122"/>
+                <w:sz w:val="21"/>
+                <w:szCs w:val="21"/>
+              </w:rPr>
+              <w:t>2011</w:t>
+            </w:r>
+          </w:p>
+        </w:tc>
+      </w:tr>
+      <w:tr>
+        <w:trPr>
+          <w:trHeight w:hRule="exact" w:val="567"/>
+        </w:trPr>
+        <w:tc>
+          <w:tcPr>
+            <w:tcW w:w="0" w:type="auto"/>
+            <w:vAlign w:val="center"/>
+            <w:hideMark/>
+          </w:tcPr>
+          <w:p>
+            <w:pPr>
+              <w:spacing w:before="240" w:after="240" w:line="240" w:lineRule="auto"/>
+              <w:ind w:firstLine="0"/>
+              <w:jc w:val="center"/>
+              <w:rPr>
+                <w:rFonts w:ascii="Arial" w:hAnsi="Arial" w:cs="Arial"/>
+                <w:color w:val="202122"/>
+                <w:sz w:val="21"/>
+                <w:szCs w:val="21"/>
+              </w:rPr>
+            </w:pPr>
+            <w:r>
+              <w:rPr>
+                <w:rFonts w:ascii="Arial" w:hAnsi="Arial" w:cs="Arial"/>
+                <w:color w:val="202122"/>
+                <w:sz w:val="21"/>
+                <w:szCs w:val="21"/>
+              </w:rPr>
+              <w:t>32GFC "</w:t>
+            </w:r>
+            <w:proofErr w:type="spellStart"/>
+            <w:r>
+              <w:rPr>
+                <w:rFonts w:ascii="Arial" w:hAnsi="Arial" w:cs="Arial"/>
+                <w:color w:val="202122"/>
+                <w:sz w:val="21"/>
+                <w:szCs w:val="21"/>
+              </w:rPr>
+              <w:t>Gen</w:t>
+            </w:r>
+            <w:proofErr w:type="spellEnd"/>
+            <w:r>
+              <w:rPr>
+                <w:rFonts w:ascii="Arial" w:hAnsi="Arial" w:cs="Arial"/>
+                <w:color w:val="202122"/>
+                <w:sz w:val="21"/>
+                <w:szCs w:val="21"/>
+              </w:rPr>
+              <w:t xml:space="preserve"> 6"</w:t>
+            </w:r>
+          </w:p>
+        </w:tc>
+        <w:tc>
+          <w:tcPr>
+            <w:tcW w:w="1749" w:type="dxa"/>
+          </w:tcPr>
+          <w:p>
+            <w:pPr>
+              <w:spacing w:before="240" w:after="240" w:line="240" w:lineRule="auto"/>
+              <w:ind w:firstLine="0"/>
+              <w:jc w:val="center"/>
+              <w:rPr>
+                <w:rFonts w:ascii="Arial" w:hAnsi="Arial" w:cs="Arial"/>
+                <w:color w:val="202122"/>
+                <w:sz w:val="21"/>
+                <w:szCs w:val="21"/>
+              </w:rPr>
+            </w:pPr>
+            <w:r>
+              <w:rPr>
+                <w:rFonts w:ascii="Arial" w:hAnsi="Arial" w:cs="Arial"/>
+                <w:color w:val="202122"/>
+                <w:sz w:val="21"/>
+                <w:szCs w:val="21"/>
+              </w:rPr>
+              <w:t>28</w:t>
+            </w:r>
+          </w:p>
+        </w:tc>
+        <w:tc>
+          <w:tcPr>
+            <w:tcW w:w="1772" w:type="dxa"/>
+            <w:vAlign w:val="center"/>
+            <w:hideMark/>
+          </w:tcPr>
+          <w:p>
+            <w:pPr>
+              <w:spacing w:before="240" w:after="240" w:line="240" w:lineRule="auto"/>
+              <w:ind w:firstLine="0"/>
+              <w:jc w:val="center"/>
+              <w:rPr>
+                <w:rFonts w:ascii="Arial" w:hAnsi="Arial" w:cs="Arial"/>
+                <w:color w:val="202122"/>
+                <w:sz w:val="21"/>
+                <w:szCs w:val="21"/>
+              </w:rPr>
+            </w:pPr>
+            <w:r>
+              <w:rPr>
+                <w:rFonts w:ascii="Arial" w:hAnsi="Arial" w:cs="Arial"/>
+                <w:color w:val="202122"/>
+                <w:sz w:val="21"/>
+                <w:szCs w:val="21"/>
+              </w:rPr>
+              <w:t>3,200</w:t>
+            </w:r>
+          </w:p>
+        </w:tc>
+        <w:tc>
+          <w:tcPr>
+            <w:tcW w:w="1559" w:type="dxa"/>
+            <w:vAlign w:val="center"/>
+            <w:hideMark/>
+          </w:tcPr>
+          <w:p>
+            <w:pPr>
+              <w:spacing w:before="240" w:after="240" w:line="240" w:lineRule="auto"/>
+              <w:ind w:firstLine="0"/>
+              <w:jc w:val="center"/>
+              <w:rPr>
+                <w:rFonts w:ascii="Arial" w:hAnsi="Arial" w:cs="Arial"/>
+                <w:color w:val="202122"/>
+                <w:sz w:val="21"/>
+                <w:szCs w:val="21"/>
+              </w:rPr>
+            </w:pPr>
+            <w:r>
+              <w:rPr>
+                <w:rFonts w:ascii="Arial" w:hAnsi="Arial" w:cs="Arial"/>
+                <w:color w:val="202122"/>
+                <w:sz w:val="21"/>
+                <w:szCs w:val="21"/>
+              </w:rPr>
+              <w:t>2016</w:t>
+            </w:r>
+            <w:hyperlink r:id="rId9" w:anchor="cite_note-g620release-10" w:history="1">
+              <w:r>
+                <w:rPr>
+                  <w:rStyle w:val="a4"/>
+                  <w:rFonts w:ascii="Arial" w:hAnsi="Arial" w:cs="Arial"/>
+                  <w:color w:val="0645AD"/>
+                  <w:sz w:val="17"/>
+                  <w:szCs w:val="17"/>
+                  <w:vertAlign w:val="superscript"/>
+                </w:rPr>
+                <w:t>[10]</w:t>
+              </w:r>
+            </w:hyperlink>
+          </w:p>
+        </w:tc>
+      </w:tr>
+      <w:tr>
+        <w:trPr>
+          <w:trHeight w:hRule="exact" w:val="567"/>
+        </w:trPr>
+        <w:tc>
+          <w:tcPr>
+            <w:tcW w:w="0" w:type="auto"/>
+            <w:vAlign w:val="center"/>
+            <w:hideMark/>
+          </w:tcPr>
+          <w:p>
+            <w:pPr>
+              <w:spacing w:before="240" w:after="240" w:line="240" w:lineRule="auto"/>
+              <w:ind w:firstLine="0"/>
+              <w:jc w:val="center"/>
+              <w:rPr>
+                <w:rFonts w:ascii="Arial" w:hAnsi="Arial" w:cs="Arial"/>
+                <w:color w:val="202122"/>
+                <w:sz w:val="21"/>
+                <w:szCs w:val="21"/>
+              </w:rPr>
+            </w:pPr>
+            <w:r>
+              <w:rPr>
+                <w:rFonts w:ascii="Arial" w:hAnsi="Arial" w:cs="Arial"/>
+                <w:color w:val="202122"/>
+                <w:sz w:val="21"/>
+                <w:szCs w:val="21"/>
+              </w:rPr>
+              <w:t>64GFC "</w:t>
+            </w:r>
+            <w:proofErr w:type="spellStart"/>
+            <w:r>
+              <w:rPr>
+                <w:rFonts w:ascii="Arial" w:hAnsi="Arial" w:cs="Arial"/>
+                <w:color w:val="202122"/>
+                <w:sz w:val="21"/>
+                <w:szCs w:val="21"/>
+              </w:rPr>
+              <w:t>Gen</w:t>
+            </w:r>
+            <w:proofErr w:type="spellEnd"/>
+            <w:r>
+              <w:rPr>
+                <w:rFonts w:ascii="Arial" w:hAnsi="Arial" w:cs="Arial"/>
+                <w:color w:val="202122"/>
+                <w:sz w:val="21"/>
+                <w:szCs w:val="21"/>
+              </w:rPr>
+              <w:t xml:space="preserve"> 7"</w:t>
+            </w:r>
+          </w:p>
+        </w:tc>
+        <w:tc>
+          <w:tcPr>
+            <w:tcW w:w="1749" w:type="dxa"/>
+          </w:tcPr>
+          <w:p>
+            <w:pPr>
+              <w:spacing w:before="240" w:after="240" w:line="240" w:lineRule="auto"/>
+              <w:ind w:firstLine="0"/>
+              <w:jc w:val="center"/>
+              <w:rPr>
+                <w:rFonts w:ascii="Arial" w:hAnsi="Arial" w:cs="Arial"/>
+                <w:color w:val="202122"/>
+                <w:sz w:val="21"/>
+                <w:szCs w:val="21"/>
+              </w:rPr>
+            </w:pPr>
+            <w:r>
+              <w:rPr>
+                <w:rFonts w:ascii="Arial" w:hAnsi="Arial" w:cs="Arial"/>
+                <w:color w:val="202122"/>
+                <w:sz w:val="21"/>
+                <w:szCs w:val="21"/>
+              </w:rPr>
+              <w:t>29</w:t>
+            </w:r>
+          </w:p>
+        </w:tc>
+        <w:tc>
+          <w:tcPr>
+            <w:tcW w:w="1772" w:type="dxa"/>
+            <w:vAlign w:val="center"/>
+            <w:hideMark/>
+          </w:tcPr>
+          <w:p>
+            <w:pPr>
+              <w:spacing w:before="240" w:after="240" w:line="240" w:lineRule="auto"/>
+              <w:ind w:firstLine="0"/>
+              <w:jc w:val="center"/>
+              <w:rPr>
+                <w:rFonts w:ascii="Arial" w:hAnsi="Arial" w:cs="Arial"/>
+                <w:color w:val="202122"/>
+                <w:sz w:val="21"/>
+                <w:szCs w:val="21"/>
+              </w:rPr>
+            </w:pPr>
+            <w:r>
+              <w:rPr>
+                <w:rFonts w:ascii="Arial" w:hAnsi="Arial" w:cs="Arial"/>
+                <w:color w:val="202122"/>
+                <w:sz w:val="21"/>
+                <w:szCs w:val="21"/>
+              </w:rPr>
+              <w:t>6,400</w:t>
+            </w:r>
+          </w:p>
+        </w:tc>
+        <w:tc>
+          <w:tcPr>
+            <w:tcW w:w="1559" w:type="dxa"/>
+            <w:vAlign w:val="center"/>
+            <w:hideMark/>
+          </w:tcPr>
+          <w:p>
+            <w:pPr>
+              <w:spacing w:before="240" w:after="240" w:line="240" w:lineRule="auto"/>
+              <w:ind w:firstLine="0"/>
+              <w:jc w:val="center"/>
+              <w:rPr>
+                <w:rFonts w:ascii="Arial" w:hAnsi="Arial" w:cs="Arial"/>
+                <w:color w:val="202122"/>
+                <w:sz w:val="21"/>
+                <w:szCs w:val="21"/>
+              </w:rPr>
+            </w:pPr>
+            <w:r>
+              <w:rPr>
+                <w:rFonts w:ascii="Arial" w:hAnsi="Arial" w:cs="Arial"/>
+                <w:color w:val="202122"/>
+                <w:sz w:val="21"/>
+                <w:szCs w:val="21"/>
+              </w:rPr>
+              <w:t>2019</w:t>
+            </w:r>
+            <w:hyperlink r:id="rId10" w:anchor="cite_note-fcpi7-11" w:history="1">
+              <w:r>
+                <w:rPr>
+                  <w:rStyle w:val="a4"/>
+                  <w:rFonts w:ascii="Arial" w:hAnsi="Arial" w:cs="Arial"/>
+                  <w:color w:val="0645AD"/>
+                  <w:sz w:val="17"/>
+                  <w:szCs w:val="17"/>
+                  <w:vertAlign w:val="superscript"/>
+                </w:rPr>
+                <w:t>[11]</w:t>
+              </w:r>
+            </w:hyperlink>
+          </w:p>
+        </w:tc>
+      </w:tr>
+      <w:tr>
+        <w:trPr>
+          <w:trHeight w:hRule="exact" w:val="567"/>
+        </w:trPr>
+        <w:tc>
+          <w:tcPr>
+            <w:tcW w:w="0" w:type="auto"/>
+            <w:vAlign w:val="center"/>
+            <w:hideMark/>
+          </w:tcPr>
+          <w:p>
+            <w:pPr>
+              <w:spacing w:before="240" w:after="240" w:line="240" w:lineRule="auto"/>
+              <w:ind w:firstLine="0"/>
+              <w:jc w:val="center"/>
+              <w:rPr>
+                <w:rFonts w:ascii="Arial" w:hAnsi="Arial" w:cs="Arial"/>
+                <w:color w:val="202122"/>
+                <w:sz w:val="21"/>
+                <w:szCs w:val="21"/>
+              </w:rPr>
+            </w:pPr>
+            <w:r>
+              <w:rPr>
+                <w:rFonts w:ascii="Arial" w:hAnsi="Arial" w:cs="Arial"/>
+                <w:color w:val="202122"/>
+                <w:sz w:val="21"/>
+                <w:szCs w:val="21"/>
+              </w:rPr>
+              <w:t>128GFC "</w:t>
+            </w:r>
+            <w:proofErr w:type="spellStart"/>
+            <w:r>
+              <w:rPr>
+                <w:rFonts w:ascii="Arial" w:hAnsi="Arial" w:cs="Arial"/>
+                <w:color w:val="202122"/>
+                <w:sz w:val="21"/>
+                <w:szCs w:val="21"/>
+              </w:rPr>
+              <w:t>Gen</w:t>
+            </w:r>
+            <w:proofErr w:type="spellEnd"/>
+            <w:r>
+              <w:rPr>
+                <w:rFonts w:ascii="Arial" w:hAnsi="Arial" w:cs="Arial"/>
+                <w:color w:val="202122"/>
+                <w:sz w:val="21"/>
+                <w:szCs w:val="21"/>
+              </w:rPr>
+              <w:t xml:space="preserve"> 6"</w:t>
+            </w:r>
+          </w:p>
+        </w:tc>
+        <w:tc>
+          <w:tcPr>
+            <w:tcW w:w="1749" w:type="dxa"/>
+          </w:tcPr>
+          <w:p>
+            <w:pPr>
+              <w:spacing w:before="240" w:after="240" w:line="240" w:lineRule="auto"/>
+              <w:ind w:firstLine="0"/>
+              <w:jc w:val="center"/>
+              <w:rPr>
+                <w:rFonts w:ascii="Arial" w:hAnsi="Arial" w:cs="Arial"/>
+                <w:color w:val="202122"/>
+                <w:sz w:val="21"/>
+                <w:szCs w:val="21"/>
+              </w:rPr>
+            </w:pPr>
+            <w:r>
+              <w:rPr>
+                <w:rFonts w:ascii="Arial" w:hAnsi="Arial" w:cs="Arial"/>
+                <w:color w:val="202122"/>
+                <w:sz w:val="21"/>
+                <w:szCs w:val="21"/>
+                <w:shd w:val="clear" w:color="auto" w:fill="F8F9FA"/>
+              </w:rPr>
+              <w:t>28.05 ×4</w:t>
+            </w:r>
+          </w:p>
+        </w:tc>
+        <w:tc>
+          <w:tcPr>
+            <w:tcW w:w="1772" w:type="dxa"/>
+            <w:vAlign w:val="center"/>
+            <w:hideMark/>
+          </w:tcPr>
+          <w:p>
+            <w:pPr>
+              <w:spacing w:before="240" w:after="240" w:line="240" w:lineRule="auto"/>
+              <w:ind w:firstLine="0"/>
+              <w:jc w:val="center"/>
+              <w:rPr>
+                <w:rFonts w:ascii="Arial" w:hAnsi="Arial" w:cs="Arial"/>
+                <w:color w:val="202122"/>
+                <w:sz w:val="21"/>
+                <w:szCs w:val="21"/>
+              </w:rPr>
+            </w:pPr>
+            <w:r>
+              <w:rPr>
+                <w:rFonts w:ascii="Arial" w:hAnsi="Arial" w:cs="Arial"/>
+                <w:color w:val="202122"/>
+                <w:sz w:val="21"/>
+                <w:szCs w:val="21"/>
+              </w:rPr>
+              <w:t>12,800</w:t>
+            </w:r>
+          </w:p>
+        </w:tc>
+        <w:tc>
+          <w:tcPr>
+            <w:tcW w:w="1559" w:type="dxa"/>
+            <w:vAlign w:val="center"/>
+            <w:hideMark/>
+          </w:tcPr>
+          <w:p>
+            <w:pPr>
+              <w:spacing w:before="240" w:after="240" w:line="240" w:lineRule="auto"/>
+              <w:ind w:firstLine="0"/>
+              <w:jc w:val="center"/>
+              <w:rPr>
+                <w:rFonts w:ascii="Arial" w:hAnsi="Arial" w:cs="Arial"/>
+                <w:color w:val="202122"/>
+                <w:sz w:val="21"/>
+                <w:szCs w:val="21"/>
+              </w:rPr>
+            </w:pPr>
+            <w:r>
+              <w:rPr>
+                <w:rFonts w:ascii="Arial" w:hAnsi="Arial" w:cs="Arial"/>
+                <w:color w:val="202122"/>
+                <w:sz w:val="21"/>
+                <w:szCs w:val="21"/>
+              </w:rPr>
+              <w:t>2016</w:t>
+            </w:r>
+            <w:hyperlink r:id="rId11" w:anchor="cite_note-g620release-10" w:history="1">
+              <w:r>
+                <w:rPr>
+                  <w:rStyle w:val="a4"/>
+                  <w:rFonts w:ascii="Arial" w:hAnsi="Arial" w:cs="Arial"/>
+                  <w:color w:val="0645AD"/>
+                  <w:sz w:val="17"/>
+                  <w:szCs w:val="17"/>
+                  <w:vertAlign w:val="superscript"/>
+                </w:rPr>
+                <w:t>[10]</w:t>
+              </w:r>
+            </w:hyperlink>
+          </w:p>
+        </w:tc>
+      </w:tr>
+      <w:tr>
+        <w:trPr>
+          <w:trHeight w:hRule="exact" w:val="567"/>
+        </w:trPr>
+        <w:tc>
+          <w:tcPr>
+            <w:tcW w:w="0" w:type="auto"/>
+            <w:vAlign w:val="center"/>
+            <w:hideMark/>
+          </w:tcPr>
+          <w:p>
+            <w:pPr>
+              <w:spacing w:before="240" w:after="240" w:line="240" w:lineRule="auto"/>
+              <w:ind w:firstLine="0"/>
+              <w:jc w:val="center"/>
+              <w:rPr>
+                <w:rFonts w:ascii="Arial" w:hAnsi="Arial" w:cs="Arial"/>
+                <w:color w:val="202122"/>
+                <w:sz w:val="21"/>
+                <w:szCs w:val="21"/>
+              </w:rPr>
+            </w:pPr>
+            <w:r>
+              <w:rPr>
+                <w:rFonts w:ascii="Arial" w:hAnsi="Arial" w:cs="Arial"/>
+                <w:color w:val="202122"/>
+                <w:sz w:val="21"/>
+                <w:szCs w:val="21"/>
+              </w:rPr>
+              <w:t>256GFC "</w:t>
+            </w:r>
+            <w:proofErr w:type="spellStart"/>
+            <w:r>
+              <w:rPr>
+                <w:rFonts w:ascii="Arial" w:hAnsi="Arial" w:cs="Arial"/>
+                <w:color w:val="202122"/>
+                <w:sz w:val="21"/>
+                <w:szCs w:val="21"/>
+              </w:rPr>
+              <w:t>Gen</w:t>
+            </w:r>
+            <w:proofErr w:type="spellEnd"/>
+            <w:r>
+              <w:rPr>
+                <w:rFonts w:ascii="Arial" w:hAnsi="Arial" w:cs="Arial"/>
+                <w:color w:val="202122"/>
+                <w:sz w:val="21"/>
+                <w:szCs w:val="21"/>
+              </w:rPr>
+              <w:t xml:space="preserve"> 7"</w:t>
+            </w:r>
+          </w:p>
+        </w:tc>
+        <w:tc>
+          <w:tcPr>
+            <w:tcW w:w="1749" w:type="dxa"/>
+          </w:tcPr>
+          <w:p>
+            <w:pPr>
+              <w:spacing w:before="240" w:after="240" w:line="240" w:lineRule="auto"/>
+              <w:ind w:firstLine="0"/>
+              <w:jc w:val="center"/>
+              <w:rPr>
+                <w:rFonts w:ascii="Arial" w:eastAsia="Times New Roman" w:hAnsi="Arial" w:cs="Arial"/>
+                <w:color w:val="202122"/>
+                <w:sz w:val="21"/>
+                <w:szCs w:val="21"/>
+              </w:rPr>
+            </w:pPr>
+            <w:r>
+              <w:rPr>
+                <w:rFonts w:ascii="Arial" w:hAnsi="Arial" w:cs="Arial"/>
+                <w:color w:val="202122"/>
+                <w:sz w:val="21"/>
+                <w:szCs w:val="21"/>
+              </w:rPr>
+              <w:t>28.9 ×4</w:t>
+            </w:r>
+          </w:p>
+        </w:tc>
+        <w:tc>
+          <w:tcPr>
+            <w:tcW w:w="1772" w:type="dxa"/>
+            <w:vAlign w:val="center"/>
+            <w:hideMark/>
+          </w:tcPr>
+          <w:p>
+            <w:pPr>
+              <w:spacing w:before="240" w:after="240" w:line="240" w:lineRule="auto"/>
+              <w:ind w:firstLine="0"/>
+              <w:jc w:val="center"/>
+              <w:rPr>
+                <w:rFonts w:ascii="Arial" w:hAnsi="Arial" w:cs="Arial"/>
+                <w:color w:val="202122"/>
+                <w:sz w:val="21"/>
+                <w:szCs w:val="21"/>
+              </w:rPr>
+            </w:pPr>
+            <w:r>
+              <w:rPr>
+                <w:rFonts w:ascii="Arial" w:hAnsi="Arial" w:cs="Arial"/>
+                <w:color w:val="202122"/>
+                <w:sz w:val="21"/>
+                <w:szCs w:val="21"/>
+              </w:rPr>
+              <w:t>25,600</w:t>
+            </w:r>
+          </w:p>
+        </w:tc>
+        <w:tc>
+          <w:tcPr>
+            <w:tcW w:w="1559" w:type="dxa"/>
+            <w:vAlign w:val="center"/>
+            <w:hideMark/>
+          </w:tcPr>
+          <w:p>
+            <w:pPr>
+              <w:spacing w:before="240" w:after="240" w:line="240" w:lineRule="auto"/>
+              <w:ind w:firstLine="0"/>
+              <w:jc w:val="center"/>
+              <w:rPr>
+                <w:rFonts w:ascii="Arial" w:hAnsi="Arial" w:cs="Arial"/>
+                <w:color w:val="202122"/>
+                <w:sz w:val="21"/>
+                <w:szCs w:val="21"/>
+              </w:rPr>
+            </w:pPr>
+            <w:r>
+              <w:rPr>
+                <w:rFonts w:ascii="Arial" w:hAnsi="Arial" w:cs="Arial"/>
+                <w:color w:val="202122"/>
+                <w:sz w:val="21"/>
+                <w:szCs w:val="21"/>
+              </w:rPr>
+              <w:t>2019</w:t>
+            </w:r>
+            <w:hyperlink r:id="rId12" w:anchor="cite_note-Petrilla256GFC-12" w:history="1">
+              <w:r>
+                <w:rPr>
+                  <w:rStyle w:val="a4"/>
+                  <w:rFonts w:ascii="Arial" w:hAnsi="Arial" w:cs="Arial"/>
+                  <w:color w:val="0645AD"/>
+                  <w:sz w:val="17"/>
+                  <w:szCs w:val="17"/>
+                  <w:vertAlign w:val="superscript"/>
+                </w:rPr>
+                <w:t>[12]</w:t>
+              </w:r>
+            </w:hyperlink>
+          </w:p>
+        </w:tc>
+      </w:tr>
+      <w:tr>
+        <w:trPr>
+          <w:trHeight w:hRule="exact" w:val="567"/>
+        </w:trPr>
+        <w:tc>
+          <w:tcPr>
+            <w:tcW w:w="0" w:type="auto"/>
+            <w:vAlign w:val="center"/>
+            <w:hideMark/>
+          </w:tcPr>
+          <w:p>
+            <w:pPr>
+              <w:spacing w:before="240" w:after="240" w:line="240" w:lineRule="auto"/>
+              <w:ind w:firstLine="0"/>
+              <w:jc w:val="center"/>
+              <w:rPr>
+                <w:rFonts w:ascii="Arial" w:hAnsi="Arial" w:cs="Arial"/>
+                <w:color w:val="202122"/>
+                <w:sz w:val="21"/>
+                <w:szCs w:val="21"/>
+              </w:rPr>
+            </w:pPr>
+            <w:r>
+              <w:rPr>
+                <w:rFonts w:ascii="Arial" w:hAnsi="Arial" w:cs="Arial"/>
+                <w:color w:val="202122"/>
+                <w:sz w:val="21"/>
+                <w:szCs w:val="21"/>
+              </w:rPr>
+              <w:t>128GFC "</w:t>
+            </w:r>
+            <w:proofErr w:type="spellStart"/>
+            <w:r>
+              <w:rPr>
+                <w:rFonts w:ascii="Arial" w:hAnsi="Arial" w:cs="Arial"/>
+                <w:color w:val="202122"/>
+                <w:sz w:val="21"/>
+                <w:szCs w:val="21"/>
+              </w:rPr>
+              <w:t>Gen</w:t>
+            </w:r>
+            <w:proofErr w:type="spellEnd"/>
+            <w:r>
+              <w:rPr>
+                <w:rFonts w:ascii="Arial" w:hAnsi="Arial" w:cs="Arial"/>
+                <w:color w:val="202122"/>
+                <w:sz w:val="21"/>
+                <w:szCs w:val="21"/>
+              </w:rPr>
+              <w:t xml:space="preserve"> 8"</w:t>
+            </w:r>
+          </w:p>
+        </w:tc>
+        <w:tc>
+          <w:tcPr>
+            <w:tcW w:w="1749" w:type="dxa"/>
+          </w:tcPr>
+          <w:p>
+            <w:pPr>
+              <w:spacing w:before="240" w:after="240" w:line="240" w:lineRule="auto"/>
+              <w:ind w:firstLine="0"/>
+              <w:jc w:val="center"/>
+              <w:rPr>
+                <w:rFonts w:ascii="Arial" w:hAnsi="Arial" w:cs="Arial"/>
+                <w:color w:val="202122"/>
+                <w:sz w:val="21"/>
+                <w:szCs w:val="21"/>
+              </w:rPr>
+            </w:pPr>
+            <w:r>
+              <w:rPr>
+                <w:rFonts w:ascii="Arial" w:hAnsi="Arial" w:cs="Arial"/>
+                <w:color w:val="202122"/>
+                <w:sz w:val="21"/>
+                <w:szCs w:val="21"/>
+              </w:rPr>
+              <w:t>57</w:t>
+            </w:r>
+          </w:p>
+        </w:tc>
+        <w:tc>
+          <w:tcPr>
+            <w:tcW w:w="1772" w:type="dxa"/>
+            <w:vAlign w:val="center"/>
+            <w:hideMark/>
+          </w:tcPr>
+          <w:p>
+            <w:pPr>
+              <w:spacing w:before="240" w:after="240" w:line="240" w:lineRule="auto"/>
+              <w:ind w:firstLine="0"/>
+              <w:jc w:val="center"/>
+              <w:rPr>
+                <w:rFonts w:ascii="Arial" w:hAnsi="Arial" w:cs="Arial"/>
+                <w:color w:val="202122"/>
+                <w:sz w:val="21"/>
+                <w:szCs w:val="21"/>
+              </w:rPr>
+            </w:pPr>
+            <w:r>
+              <w:rPr>
+                <w:rFonts w:ascii="Arial" w:hAnsi="Arial" w:cs="Arial"/>
+                <w:color w:val="202122"/>
+                <w:sz w:val="21"/>
+                <w:szCs w:val="21"/>
+              </w:rPr>
+              <w:t>12,800</w:t>
+            </w:r>
+          </w:p>
+        </w:tc>
+        <w:tc>
+          <w:tcPr>
+            <w:tcW w:w="1559" w:type="dxa"/>
+            <w:vAlign w:val="center"/>
+            <w:hideMark/>
+          </w:tcPr>
+          <w:p>
+            <w:pPr>
+              <w:spacing w:before="240" w:after="240" w:line="240" w:lineRule="auto"/>
+              <w:ind w:firstLine="0"/>
+              <w:jc w:val="center"/>
+              <w:rPr>
+                <w:rFonts w:ascii="Arial" w:hAnsi="Arial" w:cs="Arial"/>
+                <w:color w:val="202122"/>
+                <w:sz w:val="21"/>
+                <w:szCs w:val="21"/>
+              </w:rPr>
+            </w:pPr>
+            <w:proofErr w:type="spellStart"/>
+            <w:r>
+              <w:rPr>
+                <w:rFonts w:ascii="Arial" w:hAnsi="Arial" w:cs="Arial"/>
+                <w:color w:val="202122"/>
+                <w:sz w:val="21"/>
+                <w:szCs w:val="21"/>
+              </w:rPr>
+              <w:t>Planned</w:t>
+            </w:r>
+            <w:proofErr w:type="spellEnd"/>
+            <w:r>
+              <w:rPr>
+                <w:rFonts w:ascii="Arial" w:hAnsi="Arial" w:cs="Arial"/>
+                <w:color w:val="202122"/>
+                <w:sz w:val="21"/>
+                <w:szCs w:val="21"/>
+              </w:rPr>
+              <w:t xml:space="preserve"> 2022</w:t>
             </w:r>
           </w:p>
         </w:tc>
       </w:tr>
     </w:tbl>
     <w:p>
-      <w:r>
-        <w:t>Приведенные характеристики технологий хранения отражают типичные показатели существую</w:t>
+      <w:pPr>
+        <w:ind w:firstLine="0"/>
+      </w:pPr>
+      <w:r>
+        <w:lastRenderedPageBreak/>
+        <w:t xml:space="preserve">В </w:t>
+      </w:r>
+      <w:proofErr w:type="spellStart"/>
+      <w:r>
+        <w:t>Parallel</w:t>
+      </w:r>
+      <w:proofErr w:type="spellEnd"/>
+      <w:r>
+        <w:t xml:space="preserve"> FC на 128 Гбит/с используются четыре оптических волокна для передачи данных в прямом направлении и четыре — в обратном. Какие кабели и соединители потребуются для FC на 128 Гбит/с? В качестве портов могут использоваться модули QSFP28, CFP2, CFP4 или какие-то будущие четырехканальные интерфейсы, а для подключения оборудования — 12-волоконные кабели с соединителями </w:t>
       </w:r>
       <w:bookmarkStart w:id="5" w:name="_GoBack"/>
       <w:bookmarkEnd w:id="5"/>
       <w:r>
-        <w:t>щих сетей хранения данных.</w:t>
+        <w:t>MPO, активные волоконно-оптические кабели (AOC) длиной до 50 м или кабели прямого подключения (DAC) до 5 м.</w:t>
+      </w:r>
+    </w:p>
+    <w:p>
+      <w:pPr>
+        <w:ind w:firstLine="0"/>
+      </w:pPr>
+    </w:p>
+    <w:p>
+      <w:pPr>
+        <w:ind w:firstLine="0"/>
+        <w:rPr>
+          <w:lang w:val="en-US"/>
+        </w:rPr>
+      </w:pPr>
+      <w:r>
+        <w:rPr>
+          <w:lang w:val="en-US"/>
+        </w:rPr>
+        <w:t>ISCSI-SAN</w:t>
+      </w:r>
+    </w:p>
+    <w:p>
+      <w:pPr>
+        <w:ind w:firstLine="0"/>
+        <w:rPr>
+          <w:lang w:val="en-US"/>
+        </w:rPr>
+      </w:pPr>
+    </w:p>
+    <w:p>
+      <w:pPr>
+        <w:ind w:firstLine="0"/>
+      </w:pPr>
+      <w:r>
+        <w:rPr>
+          <w:lang w:val="en-US"/>
+        </w:rPr>
+        <w:t>iSCSI</w:t>
+      </w:r>
+      <w:r>
+        <w:t xml:space="preserve"> строится на двух наиболее часто используемых протоколах:</w:t>
+      </w:r>
+    </w:p>
+    <w:p>
+      <w:pPr>
+        <w:ind w:firstLine="0"/>
+      </w:pPr>
+    </w:p>
+    <w:p>
+      <w:pPr>
+        <w:ind w:firstLine="0"/>
+      </w:pPr>
+      <w:r>
+        <w:rPr>
+          <w:lang w:val="en-US"/>
+        </w:rPr>
+        <w:t>SCSI</w:t>
+      </w:r>
+      <w:r>
+        <w:t xml:space="preserve"> — протоколе обмена блоками данных между компьютером и хранилищем</w:t>
+      </w:r>
+    </w:p>
+    <w:p>
+      <w:pPr>
+        <w:ind w:firstLine="0"/>
+      </w:pPr>
+      <w:r>
+        <w:rPr>
+          <w:lang w:val="en-US"/>
+        </w:rPr>
+        <w:t>IP</w:t>
+      </w:r>
+      <w:r>
+        <w:t xml:space="preserve"> — сетевом транспортном протоколе, широко применяемом в корпоративных сетях </w:t>
+      </w:r>
+      <w:r>
+        <w:rPr>
+          <w:lang w:val="en-US"/>
+        </w:rPr>
+        <w:t>Ethernet</w:t>
+      </w:r>
+      <w:r>
+        <w:t>.</w:t>
+      </w:r>
+    </w:p>
+    <w:p>
+      <w:pPr>
+        <w:ind w:firstLine="0"/>
+      </w:pPr>
+    </w:p>
+    <w:p>
+      <w:pPr>
+        <w:ind w:firstLine="0"/>
+      </w:pPr>
+      <w:r>
+        <w:rPr>
+          <w:lang w:val="en-US"/>
+        </w:rPr>
+        <w:t>iSCSI</w:t>
+      </w:r>
+      <w:r>
+        <w:t xml:space="preserve"> — это низкобюджетное решение для внедрения. Администрирование таких инсталляций очень простое, хотя для обеспечения отказоустойчивости необходимо строить выделенную сеть для </w:t>
+      </w:r>
+      <w:r>
+        <w:rPr>
+          <w:lang w:val="en-US"/>
+        </w:rPr>
+        <w:t>iSCSI</w:t>
+      </w:r>
+      <w:r>
+        <w:t xml:space="preserve">, что приближает нас к сетевой реализации, очень похожей на </w:t>
+      </w:r>
+      <w:r>
+        <w:rPr>
+          <w:lang w:val="en-US"/>
+        </w:rPr>
+        <w:t>FC</w:t>
+      </w:r>
+      <w:r>
+        <w:t xml:space="preserve"> </w:t>
+      </w:r>
+      <w:r>
+        <w:rPr>
+          <w:lang w:val="en-US"/>
+        </w:rPr>
+        <w:t>SAN</w:t>
+      </w:r>
+      <w:r>
+        <w:t>.</w:t>
+      </w:r>
+    </w:p>
+    <w:p>
+      <w:pPr>
+        <w:ind w:firstLine="0"/>
+      </w:pPr>
+    </w:p>
+    <w:p>
+      <w:pPr>
+        <w:ind w:firstLine="0"/>
+      </w:pPr>
+      <w:r>
+        <w:t xml:space="preserve">Считается, что </w:t>
+      </w:r>
+      <w:r>
+        <w:rPr>
+          <w:lang w:val="en-US"/>
+        </w:rPr>
+        <w:t>iSCSI</w:t>
+      </w:r>
+      <w:r>
+        <w:t xml:space="preserve"> 10Гбит обеспечивает такое же количество </w:t>
+      </w:r>
+      <w:proofErr w:type="spellStart"/>
+      <w:r>
+        <w:rPr>
+          <w:lang w:val="en-US"/>
+        </w:rPr>
+        <w:t>IOps</w:t>
+      </w:r>
+      <w:proofErr w:type="spellEnd"/>
+      <w:r>
+        <w:t xml:space="preserve"> и пропускную способность, как и сопоставимый ему </w:t>
+      </w:r>
+      <w:r>
+        <w:rPr>
+          <w:lang w:val="en-US"/>
+        </w:rPr>
+        <w:t>FC</w:t>
+      </w:r>
+      <w:r>
+        <w:t xml:space="preserve"> 8Гбит, но это не совсем так. Хотя пропускная способность </w:t>
+      </w:r>
+      <w:r>
+        <w:rPr>
+          <w:lang w:val="en-US"/>
+        </w:rPr>
+        <w:t>iSCSI</w:t>
+      </w:r>
+      <w:r>
+        <w:t xml:space="preserve"> и выше, но его эффективность ниже, чем у </w:t>
+      </w:r>
+      <w:r>
+        <w:rPr>
+          <w:lang w:val="en-US"/>
+        </w:rPr>
+        <w:t>FC</w:t>
+      </w:r>
+      <w:r>
+        <w:t xml:space="preserve"> за счёт дополнительных накладных расходов.</w:t>
+      </w:r>
+    </w:p>
+    <w:p>
+      <w:pPr>
+        <w:ind w:firstLine="0"/>
+      </w:pPr>
+    </w:p>
+    <w:p>
+      <w:pPr>
+        <w:ind w:firstLine="0"/>
+      </w:pPr>
+      <w:r>
+        <w:t xml:space="preserve">Производительность </w:t>
+      </w:r>
+      <w:r>
+        <w:rPr>
+          <w:lang w:val="en-US"/>
+        </w:rPr>
+        <w:t>iSCSI</w:t>
+      </w:r>
+      <w:r>
+        <w:t xml:space="preserve"> зависит от существующий инфраструктуры </w:t>
+      </w:r>
+      <w:r>
+        <w:rPr>
+          <w:lang w:val="en-US"/>
+        </w:rPr>
+        <w:t>Ethernet</w:t>
+      </w:r>
+      <w:r>
+        <w:t xml:space="preserve"> (на сегодняшний день минимально рекомендованная сеть для </w:t>
+      </w:r>
+      <w:r>
+        <w:rPr>
+          <w:lang w:val="en-US"/>
+        </w:rPr>
+        <w:t>iSCSI</w:t>
+      </w:r>
+      <w:r>
+        <w:t xml:space="preserve"> – 10Гбит). В ближайшем будущем (по данным </w:t>
+      </w:r>
+      <w:r>
+        <w:rPr>
+          <w:lang w:val="en-US"/>
+        </w:rPr>
+        <w:t>Gartner</w:t>
+      </w:r>
+      <w:r>
+        <w:t xml:space="preserve">, 10–12 месяцев) стоит </w:t>
+      </w:r>
+      <w:r>
+        <w:lastRenderedPageBreak/>
+        <w:t>планировать переход на 25/40/50</w:t>
+      </w:r>
+      <w:proofErr w:type="spellStart"/>
+      <w:r>
+        <w:rPr>
+          <w:lang w:val="en-US"/>
+        </w:rPr>
+        <w:t>GbE</w:t>
+      </w:r>
+      <w:proofErr w:type="spellEnd"/>
+      <w:r>
+        <w:t xml:space="preserve">, если будет необходимость использовать высокопроизводительные </w:t>
+      </w:r>
+      <w:r>
+        <w:rPr>
+          <w:lang w:val="en-US"/>
+        </w:rPr>
+        <w:t>all</w:t>
+      </w:r>
+      <w:r>
+        <w:t>-</w:t>
+      </w:r>
+      <w:r>
+        <w:rPr>
+          <w:lang w:val="en-US"/>
+        </w:rPr>
+        <w:t>flash</w:t>
+      </w:r>
+      <w:r>
+        <w:t xml:space="preserve"> СХД.</w:t>
       </w:r>
     </w:p>
     <w:sectPr>
@@ -2912,6 +5081,118 @@
 <file path=word/numbering.xml><?xml version="1.0" encoding="utf-8"?>
 <w:numbering xmlns:wpc="http://schemas.microsoft.com/office/word/2010/wordprocessingCanvas" xmlns:cx="http://schemas.microsoft.com/office/drawing/2014/chartex" xmlns:cx1="http://schemas.microsoft.com/office/drawing/2015/9/8/chartex" xmlns:mc="http://schemas.openxmlformats.org/markup-compatibility/2006" xmlns:o="urn:schemas-microsoft-com:office:office" xmlns:r="http://schemas.openxmlformats.org/officeDocument/2006/relationships" xmlns:m="http://schemas.openxmlformats.org/officeDocument/2006/math" xmlns:v="urn:schemas-microsoft-com:vml" xmlns:wp14="http://schemas.microsoft.com/office/word/2010/wordprocessingDrawing" xmlns:wp="http://schemas.openxmlformats.org/drawingml/2006/wordprocessingDrawing" xmlns:w10="urn:schemas-microsoft-com:office:word" xmlns:w="http://schemas.openxmlformats.org/wordprocessingml/2006/main" xmlns:w14="http://schemas.microsoft.com/office/word/2010/wordml" xmlns:w15="http://schemas.microsoft.com/office/word/2012/wordml" xmlns:w16se="http://schemas.microsoft.com/office/word/2015/wordml/symex" xmlns:wpg="http://schemas.microsoft.com/office/word/2010/wordprocessingGroup" xmlns:wpi="http://schemas.microsoft.com/office/word/2010/wordprocessingInk" xmlns:wne="http://schemas.microsoft.com/office/word/2006/wordml" xmlns:wps="http://schemas.microsoft.com/office/word/2010/wordprocessingShape" mc:Ignorable="w14 w15 w16se wp14">
   <w:abstractNum w:abstractNumId="0" w15:restartNumberingAfterBreak="0">
+    <w:nsid w:val="052B0546"/>
+    <w:multiLevelType w:val="hybridMultilevel"/>
+    <w:tmpl w:val="9F5E5548"/>
+    <w:lvl w:ilvl="0" w:tplc="AC7EED56">
+      <w:numFmt w:val="bullet"/>
+      <w:lvlText w:val="-"/>
+      <w:lvlJc w:val="left"/>
+      <w:pPr>
+        <w:ind w:left="720" w:hanging="360"/>
+      </w:pPr>
+      <w:rPr>
+        <w:rFonts w:ascii="Times New Roman" w:eastAsiaTheme="minorEastAsia" w:hAnsi="Times New Roman" w:cs="Times New Roman" w:hint="default"/>
+      </w:rPr>
+    </w:lvl>
+    <w:lvl w:ilvl="1" w:tplc="04190003" w:tentative="1">
+      <w:start w:val="1"/>
+      <w:numFmt w:val="bullet"/>
+      <w:lvlText w:val="o"/>
+      <w:lvlJc w:val="left"/>
+      <w:pPr>
+        <w:ind w:left="1440" w:hanging="360"/>
+      </w:pPr>
+      <w:rPr>
+        <w:rFonts w:ascii="Courier New" w:hAnsi="Courier New" w:cs="Courier New" w:hint="default"/>
+      </w:rPr>
+    </w:lvl>
+    <w:lvl w:ilvl="2" w:tplc="04190005" w:tentative="1">
+      <w:start w:val="1"/>
+      <w:numFmt w:val="bullet"/>
+      <w:lvlText w:val=""/>
+      <w:lvlJc w:val="left"/>
+      <w:pPr>
+        <w:ind w:left="2160" w:hanging="360"/>
+      </w:pPr>
+      <w:rPr>
+        <w:rFonts w:ascii="Wingdings" w:hAnsi="Wingdings" w:hint="default"/>
+      </w:rPr>
+    </w:lvl>
+    <w:lvl w:ilvl="3" w:tplc="04190001" w:tentative="1">
+      <w:start w:val="1"/>
+      <w:numFmt w:val="bullet"/>
+      <w:lvlText w:val=""/>
+      <w:lvlJc w:val="left"/>
+      <w:pPr>
+        <w:ind w:left="2880" w:hanging="360"/>
+      </w:pPr>
+      <w:rPr>
+        <w:rFonts w:ascii="Symbol" w:hAnsi="Symbol" w:hint="default"/>
+      </w:rPr>
+    </w:lvl>
+    <w:lvl w:ilvl="4" w:tplc="04190003" w:tentative="1">
+      <w:start w:val="1"/>
+      <w:numFmt w:val="bullet"/>
+      <w:lvlText w:val="o"/>
+      <w:lvlJc w:val="left"/>
+      <w:pPr>
+        <w:ind w:left="3600" w:hanging="360"/>
+      </w:pPr>
+      <w:rPr>
+        <w:rFonts w:ascii="Courier New" w:hAnsi="Courier New" w:cs="Courier New" w:hint="default"/>
+      </w:rPr>
+    </w:lvl>
+    <w:lvl w:ilvl="5" w:tplc="04190005" w:tentative="1">
+      <w:start w:val="1"/>
+      <w:numFmt w:val="bullet"/>
+      <w:lvlText w:val=""/>
+      <w:lvlJc w:val="left"/>
+      <w:pPr>
+        <w:ind w:left="4320" w:hanging="360"/>
+      </w:pPr>
+      <w:rPr>
+        <w:rFonts w:ascii="Wingdings" w:hAnsi="Wingdings" w:hint="default"/>
+      </w:rPr>
+    </w:lvl>
+    <w:lvl w:ilvl="6" w:tplc="04190001" w:tentative="1">
+      <w:start w:val="1"/>
+      <w:numFmt w:val="bullet"/>
+      <w:lvlText w:val=""/>
+      <w:lvlJc w:val="left"/>
+      <w:pPr>
+        <w:ind w:left="5040" w:hanging="360"/>
+      </w:pPr>
+      <w:rPr>
+        <w:rFonts w:ascii="Symbol" w:hAnsi="Symbol" w:hint="default"/>
+      </w:rPr>
+    </w:lvl>
+    <w:lvl w:ilvl="7" w:tplc="04190003" w:tentative="1">
+      <w:start w:val="1"/>
+      <w:numFmt w:val="bullet"/>
+      <w:lvlText w:val="o"/>
+      <w:lvlJc w:val="left"/>
+      <w:pPr>
+        <w:ind w:left="5760" w:hanging="360"/>
+      </w:pPr>
+      <w:rPr>
+        <w:rFonts w:ascii="Courier New" w:hAnsi="Courier New" w:cs="Courier New" w:hint="default"/>
+      </w:rPr>
+    </w:lvl>
+    <w:lvl w:ilvl="8" w:tplc="04190005" w:tentative="1">
+      <w:start w:val="1"/>
+      <w:numFmt w:val="bullet"/>
+      <w:lvlText w:val=""/>
+      <w:lvlJc w:val="left"/>
+      <w:pPr>
+        <w:ind w:left="6480" w:hanging="360"/>
+      </w:pPr>
+      <w:rPr>
+        <w:rFonts w:ascii="Wingdings" w:hAnsi="Wingdings" w:hint="default"/>
+      </w:rPr>
+    </w:lvl>
+  </w:abstractNum>
+  <w:abstractNum w:abstractNumId="1" w15:restartNumberingAfterBreak="0">
     <w:nsid w:val="1C1C1B96"/>
     <w:multiLevelType w:val="hybridMultilevel"/>
     <w:tmpl w:val="FE3260DA"/>
@@ -3024,7 +5305,7 @@
       </w:rPr>
     </w:lvl>
   </w:abstractNum>
-  <w:abstractNum w:abstractNumId="1" w15:restartNumberingAfterBreak="0">
+  <w:abstractNum w:abstractNumId="2" w15:restartNumberingAfterBreak="0">
     <w:nsid w:val="7EA67F28"/>
     <w:multiLevelType w:val="hybridMultilevel"/>
     <w:tmpl w:val="CE5C5ECA"/>
@@ -3111,9 +5392,12 @@
     </w:lvl>
   </w:abstractNum>
   <w:num w:numId="1">
+    <w:abstractNumId w:val="2"/>
+  </w:num>
+  <w:num w:numId="2">
     <w:abstractNumId w:val="1"/>
   </w:num>
-  <w:num w:numId="2">
+  <w:num w:numId="3">
     <w:abstractNumId w:val="0"/>
   </w:num>
 </w:numbering>
@@ -4047,7 +6331,7 @@
 </file>
 
 <file path=customXml/itemProps1.xml><?xml version="1.0" encoding="utf-8"?>
-<ds:datastoreItem xmlns:ds="http://schemas.openxmlformats.org/officeDocument/2006/customXml" ds:itemID="{31873EB3-5F88-4B51-BBD8-93ACB25B804C}">
+<ds:datastoreItem xmlns:ds="http://schemas.openxmlformats.org/officeDocument/2006/customXml" ds:itemID="{BD4016AB-566E-4653-8EE0-5706E24BC516}">
   <ds:schemaRefs>
     <ds:schemaRef ds:uri="http://schemas.openxmlformats.org/officeDocument/2006/bibliography"/>
   </ds:schemaRefs>

</xml_diff>